<commit_message>
Update report_creation plus fix small issues
</commit_message>
<xml_diff>
--- a/output-data/reports/MA_Rationalization_Model_Results.docx
+++ b/output-data/reports/MA_Rationalization_Model_Results.docx
@@ -71,7 +71,7 @@
         <w:jc w:val="right"/>
       </w:pPr>
       <w:r>
-        <w:t>Date: 2024-09-11</w:t>
+        <w:t>Date: 2024-09-12</w:t>
       </w:r>
     </w:p>
     <w:p>
@@ -179,6 +179,40 @@
               <w:rPr>
                 <w:sz w:val="20"/>
               </w:rPr>
+              <w:t>4</w:t>
+            </w:r>
+          </w:p>
+        </w:tc>
+      </w:tr>
+      <w:tr>
+        <w:tc>
+          <w:tcPr>
+            <w:tcW w:type="dxa" w:w="1440"/>
+          </w:tcPr>
+          <w:p>
+            <w:pPr>
+              <w:jc w:val="center"/>
+            </w:pPr>
+            <w:r>
+              <w:rPr>
+                <w:sz w:val="20"/>
+              </w:rPr>
+              <w:t>Data Flow Task</w:t>
+            </w:r>
+          </w:p>
+        </w:tc>
+        <w:tc>
+          <w:tcPr>
+            <w:tcW w:type="dxa" w:w="1440"/>
+          </w:tcPr>
+          <w:p>
+            <w:pPr>
+              <w:jc w:val="center"/>
+            </w:pPr>
+            <w:r>
+              <w:rPr>
+                <w:sz w:val="20"/>
+              </w:rPr>
               <w:t>1</w:t>
             </w:r>
           </w:p>
@@ -197,7 +231,7 @@
               <w:rPr>
                 <w:sz w:val="20"/>
               </w:rPr>
-              <w:t>Foreach Loop Container</w:t>
+              <w:t>Expression Task</w:t>
             </w:r>
           </w:p>
         </w:tc>
@@ -452,6 +486,346 @@
           </w:p>
         </w:tc>
       </w:tr>
+      <w:tr>
+        <w:tc>
+          <w:tcPr>
+            <w:tcW w:type="dxa" w:w="1440"/>
+          </w:tcPr>
+          <w:p>
+            <w:pPr>
+              <w:jc w:val="center"/>
+            </w:pPr>
+            <w:r>
+              <w:rPr>
+                <w:sz w:val="20"/>
+              </w:rPr>
+              <w:t>DataSources</w:t>
+            </w:r>
+          </w:p>
+        </w:tc>
+        <w:tc>
+          <w:tcPr>
+            <w:tcW w:type="dxa" w:w="1440"/>
+          </w:tcPr>
+          <w:p>
+            <w:pPr>
+              <w:jc w:val="center"/>
+            </w:pPr>
+            <w:r>
+              <w:rPr>
+                <w:sz w:val="20"/>
+              </w:rPr>
+              <w:t>3</w:t>
+            </w:r>
+          </w:p>
+        </w:tc>
+      </w:tr>
+      <w:tr>
+        <w:tc>
+          <w:tcPr>
+            <w:tcW w:type="dxa" w:w="1440"/>
+          </w:tcPr>
+          <w:p>
+            <w:pPr>
+              <w:jc w:val="center"/>
+            </w:pPr>
+            <w:r>
+              <w:rPr>
+                <w:sz w:val="20"/>
+              </w:rPr>
+              <w:t>Variable</w:t>
+            </w:r>
+          </w:p>
+        </w:tc>
+        <w:tc>
+          <w:tcPr>
+            <w:tcW w:type="dxa" w:w="1440"/>
+          </w:tcPr>
+          <w:p>
+            <w:pPr>
+              <w:jc w:val="center"/>
+            </w:pPr>
+            <w:r>
+              <w:rPr>
+                <w:sz w:val="20"/>
+              </w:rPr>
+              <w:t>2</w:t>
+            </w:r>
+          </w:p>
+        </w:tc>
+      </w:tr>
+      <w:tr>
+        <w:tc>
+          <w:tcPr>
+            <w:tcW w:type="dxa" w:w="1440"/>
+          </w:tcPr>
+          <w:p>
+            <w:pPr>
+              <w:jc w:val="center"/>
+            </w:pPr>
+            <w:r>
+              <w:rPr>
+                <w:sz w:val="20"/>
+              </w:rPr>
+              <w:t>DerivedColumn</w:t>
+            </w:r>
+          </w:p>
+        </w:tc>
+        <w:tc>
+          <w:tcPr>
+            <w:tcW w:type="dxa" w:w="1440"/>
+          </w:tcPr>
+          <w:p>
+            <w:pPr>
+              <w:jc w:val="center"/>
+            </w:pPr>
+            <w:r>
+              <w:rPr>
+                <w:sz w:val="20"/>
+              </w:rPr>
+              <w:t>2</w:t>
+            </w:r>
+          </w:p>
+        </w:tc>
+      </w:tr>
+      <w:tr>
+        <w:tc>
+          <w:tcPr>
+            <w:tcW w:type="dxa" w:w="1440"/>
+          </w:tcPr>
+          <w:p>
+            <w:pPr>
+              <w:jc w:val="center"/>
+            </w:pPr>
+            <w:r>
+              <w:rPr>
+                <w:sz w:val="20"/>
+              </w:rPr>
+              <w:t>RowCount</w:t>
+            </w:r>
+          </w:p>
+        </w:tc>
+        <w:tc>
+          <w:tcPr>
+            <w:tcW w:type="dxa" w:w="1440"/>
+          </w:tcPr>
+          <w:p>
+            <w:pPr>
+              <w:jc w:val="center"/>
+            </w:pPr>
+            <w:r>
+              <w:rPr>
+                <w:sz w:val="20"/>
+              </w:rPr>
+              <w:t>2</w:t>
+            </w:r>
+          </w:p>
+        </w:tc>
+      </w:tr>
+      <w:tr>
+        <w:tc>
+          <w:tcPr>
+            <w:tcW w:type="dxa" w:w="1440"/>
+          </w:tcPr>
+          <w:p>
+            <w:pPr>
+              <w:jc w:val="center"/>
+            </w:pPr>
+            <w:r>
+              <w:rPr>
+                <w:sz w:val="20"/>
+              </w:rPr>
+              <w:t>SSISODBCDst</w:t>
+            </w:r>
+          </w:p>
+        </w:tc>
+        <w:tc>
+          <w:tcPr>
+            <w:tcW w:type="dxa" w:w="1440"/>
+          </w:tcPr>
+          <w:p>
+            <w:pPr>
+              <w:jc w:val="center"/>
+            </w:pPr>
+            <w:r>
+              <w:rPr>
+                <w:sz w:val="20"/>
+              </w:rPr>
+              <w:t>2</w:t>
+            </w:r>
+          </w:p>
+        </w:tc>
+      </w:tr>
+      <w:tr>
+        <w:tc>
+          <w:tcPr>
+            <w:tcW w:type="dxa" w:w="1440"/>
+          </w:tcPr>
+          <w:p>
+            <w:pPr>
+              <w:jc w:val="center"/>
+            </w:pPr>
+            <w:r>
+              <w:rPr>
+                <w:sz w:val="20"/>
+              </w:rPr>
+              <w:t>DataDestinations</w:t>
+            </w:r>
+          </w:p>
+        </w:tc>
+        <w:tc>
+          <w:tcPr>
+            <w:tcW w:type="dxa" w:w="1440"/>
+          </w:tcPr>
+          <w:p>
+            <w:pPr>
+              <w:jc w:val="center"/>
+            </w:pPr>
+            <w:r>
+              <w:rPr>
+                <w:sz w:val="20"/>
+              </w:rPr>
+              <w:t>1</w:t>
+            </w:r>
+          </w:p>
+        </w:tc>
+      </w:tr>
+      <w:tr>
+        <w:tc>
+          <w:tcPr>
+            <w:tcW w:type="dxa" w:w="1440"/>
+          </w:tcPr>
+          <w:p>
+            <w:pPr>
+              <w:jc w:val="center"/>
+            </w:pPr>
+            <w:r>
+              <w:rPr>
+                <w:sz w:val="20"/>
+              </w:rPr>
+              <w:t>SSISODBCSrc</w:t>
+            </w:r>
+          </w:p>
+        </w:tc>
+        <w:tc>
+          <w:tcPr>
+            <w:tcW w:type="dxa" w:w="1440"/>
+          </w:tcPr>
+          <w:p>
+            <w:pPr>
+              <w:jc w:val="center"/>
+            </w:pPr>
+            <w:r>
+              <w:rPr>
+                <w:sz w:val="20"/>
+              </w:rPr>
+              <w:t>1</w:t>
+            </w:r>
+          </w:p>
+        </w:tc>
+      </w:tr>
+      <w:tr>
+        <w:tc>
+          <w:tcPr>
+            <w:tcW w:type="dxa" w:w="1440"/>
+          </w:tcPr>
+          <w:p>
+            <w:pPr>
+              <w:jc w:val="center"/>
+            </w:pPr>
+            <w:r>
+              <w:rPr>
+                <w:sz w:val="20"/>
+              </w:rPr>
+              <w:t>Lookup</w:t>
+            </w:r>
+          </w:p>
+        </w:tc>
+        <w:tc>
+          <w:tcPr>
+            <w:tcW w:type="dxa" w:w="1440"/>
+          </w:tcPr>
+          <w:p>
+            <w:pPr>
+              <w:jc w:val="center"/>
+            </w:pPr>
+            <w:r>
+              <w:rPr>
+                <w:sz w:val="20"/>
+              </w:rPr>
+              <w:t>1</w:t>
+            </w:r>
+          </w:p>
+        </w:tc>
+      </w:tr>
+      <w:tr>
+        <w:tc>
+          <w:tcPr>
+            <w:tcW w:type="dxa" w:w="1440"/>
+          </w:tcPr>
+          <w:p>
+            <w:pPr>
+              <w:jc w:val="center"/>
+            </w:pPr>
+            <w:r>
+              <w:rPr>
+                <w:sz w:val="20"/>
+              </w:rPr>
+              <w:t>ConditionalSplit</w:t>
+            </w:r>
+          </w:p>
+        </w:tc>
+        <w:tc>
+          <w:tcPr>
+            <w:tcW w:type="dxa" w:w="1440"/>
+          </w:tcPr>
+          <w:p>
+            <w:pPr>
+              <w:jc w:val="center"/>
+            </w:pPr>
+            <w:r>
+              <w:rPr>
+                <w:sz w:val="20"/>
+              </w:rPr>
+              <w:t>1</w:t>
+            </w:r>
+          </w:p>
+        </w:tc>
+      </w:tr>
+      <w:tr>
+        <w:tc>
+          <w:tcPr>
+            <w:tcW w:type="dxa" w:w="1440"/>
+          </w:tcPr>
+          <w:p>
+            <w:pPr>
+              <w:jc w:val="center"/>
+            </w:pPr>
+            <w:r>
+              <w:rPr>
+                <w:sz w:val="20"/>
+              </w:rPr>
+              <w:t>UnionAll</w:t>
+            </w:r>
+          </w:p>
+        </w:tc>
+        <w:tc>
+          <w:tcPr>
+            <w:tcW w:type="dxa" w:w="1440"/>
+          </w:tcPr>
+          <w:p>
+            <w:pPr>
+              <w:jc w:val="center"/>
+            </w:pPr>
+            <w:r>
+              <w:rPr>
+                <w:sz w:val="20"/>
+              </w:rPr>
+              <w:t>1</w:t>
+            </w:r>
+          </w:p>
+        </w:tc>
+      </w:tr>
     </w:tbl>
     <w:p/>
     <w:p>
@@ -518,6 +892,74 @@
           </w:p>
         </w:tc>
       </w:tr>
+      <w:tr>
+        <w:tc>
+          <w:tcPr>
+            <w:tcW w:type="dxa" w:w="1440"/>
+          </w:tcPr>
+          <w:p>
+            <w:pPr>
+              <w:jc w:val="center"/>
+            </w:pPr>
+            <w:r>
+              <w:rPr>
+                <w:sz w:val="20"/>
+              </w:rPr>
+              <w:t>Suppliers_Extract</w:t>
+            </w:r>
+          </w:p>
+        </w:tc>
+        <w:tc>
+          <w:tcPr>
+            <w:tcW w:type="dxa" w:w="1440"/>
+          </w:tcPr>
+          <w:p>
+            <w:pPr>
+              <w:jc w:val="center"/>
+            </w:pPr>
+            <w:r>
+              <w:rPr>
+                <w:sz w:val="20"/>
+              </w:rPr>
+              <w:t>1</w:t>
+            </w:r>
+          </w:p>
+        </w:tc>
+      </w:tr>
+      <w:tr>
+        <w:tc>
+          <w:tcPr>
+            <w:tcW w:type="dxa" w:w="1440"/>
+          </w:tcPr>
+          <w:p>
+            <w:pPr>
+              <w:jc w:val="center"/>
+            </w:pPr>
+            <w:r>
+              <w:rPr>
+                <w:sz w:val="20"/>
+              </w:rPr>
+              <w:t>Products_Extract</w:t>
+            </w:r>
+          </w:p>
+        </w:tc>
+        <w:tc>
+          <w:tcPr>
+            <w:tcW w:type="dxa" w:w="1440"/>
+          </w:tcPr>
+          <w:p>
+            <w:pPr>
+              <w:jc w:val="center"/>
+            </w:pPr>
+            <w:r>
+              <w:rPr>
+                <w:sz w:val="20"/>
+              </w:rPr>
+              <w:t>1</w:t>
+            </w:r>
+          </w:p>
+        </w:tc>
+      </w:tr>
     </w:tbl>
     <w:p/>
     <w:p>
@@ -580,6 +1022,40 @@
                 <w:sz w:val="20"/>
               </w:rPr>
               <w:t>Occurrences</w:t>
+            </w:r>
+          </w:p>
+        </w:tc>
+      </w:tr>
+      <w:tr>
+        <w:tc>
+          <w:tcPr>
+            <w:tcW w:type="dxa" w:w="1440"/>
+          </w:tcPr>
+          <w:p>
+            <w:pPr>
+              <w:jc w:val="center"/>
+            </w:pPr>
+            <w:r>
+              <w:rPr>
+                <w:sz w:val="20"/>
+              </w:rPr>
+              <w:t>Error_lines</w:t>
+            </w:r>
+          </w:p>
+        </w:tc>
+        <w:tc>
+          <w:tcPr>
+            <w:tcW w:type="dxa" w:w="1440"/>
+          </w:tcPr>
+          <w:p>
+            <w:pPr>
+              <w:jc w:val="center"/>
+            </w:pPr>
+            <w:r>
+              <w:rPr>
+                <w:sz w:val="20"/>
+              </w:rPr>
+              <w:t>1</w:t>
             </w:r>
           </w:p>
         </w:tc>
@@ -680,7 +1156,7 @@
               <w:rPr>
                 <w:sz w:val="20"/>
               </w:rPr>
-              <w:t>nan</w:t>
+              <w:t>Merge and filter@Alter name pref</w:t>
             </w:r>
           </w:p>
         </w:tc>
@@ -730,7 +1206,7 @@
               <w:rPr>
                 <w:sz w:val="20"/>
               </w:rPr>
-              <w:t>nan</w:t>
+              <w:t>Merge and filter@Error_match_column</w:t>
             </w:r>
           </w:p>
         </w:tc>
@@ -1053,9 +1529,10 @@
         <w:t>Sankey Diagrams</w:t>
       </w:r>
     </w:p>
+    <w:p/>
     <w:p>
       <w:r>
-        <w:t>This section contains the Merge and filter data flow in a Sankey Diagram, giving you insights into the overall lineage and the transformations as well as model-identified focus points of the view.</w:t>
+        <w:t>This section contains the Merge and filter data flow in a sankey Diagram, giving you insights into the overall lineage and the transformations as well as model-identified focus points of the view.</w:t>
       </w:r>
     </w:p>
     <w:p>
@@ -1229,7 +1706,7 @@
               <w:rPr>
                 <w:sz w:val="20"/>
               </w:rPr>
-              <w:t>- join or split node</w:t>
+              <w:t>- Join or split node</w:t>
             </w:r>
           </w:p>
         </w:tc>

</xml_diff>

<commit_message>
insert into sql parser and other fixes
</commit_message>
<xml_diff>
--- a/output-data/reports/MA_Rationalization_Model_Results.docx
+++ b/output-data/reports/MA_Rationalization_Model_Results.docx
@@ -71,7 +71,7 @@
         <w:jc w:val="right"/>
       </w:pPr>
       <w:r>
-        <w:t>Date: 2024-09-12</w:t>
+        <w:t>Date: 2024-09-13</w:t>
       </w:r>
     </w:p>
     <w:p>
@@ -179,40 +179,6 @@
               <w:rPr>
                 <w:sz w:val="20"/>
               </w:rPr>
-              <w:t>4</w:t>
-            </w:r>
-          </w:p>
-        </w:tc>
-      </w:tr>
-      <w:tr>
-        <w:tc>
-          <w:tcPr>
-            <w:tcW w:type="dxa" w:w="1440"/>
-          </w:tcPr>
-          <w:p>
-            <w:pPr>
-              <w:jc w:val="center"/>
-            </w:pPr>
-            <w:r>
-              <w:rPr>
-                <w:sz w:val="20"/>
-              </w:rPr>
-              <w:t>Data Flow Task</w:t>
-            </w:r>
-          </w:p>
-        </w:tc>
-        <w:tc>
-          <w:tcPr>
-            <w:tcW w:type="dxa" w:w="1440"/>
-          </w:tcPr>
-          <w:p>
-            <w:pPr>
-              <w:jc w:val="center"/>
-            </w:pPr>
-            <w:r>
-              <w:rPr>
-                <w:sz w:val="20"/>
-              </w:rPr>
               <w:t>1</w:t>
             </w:r>
           </w:p>
@@ -231,7 +197,7 @@
               <w:rPr>
                 <w:sz w:val="20"/>
               </w:rPr>
-              <w:t>Expression Task</w:t>
+              <w:t>Foreach Loop Container</w:t>
             </w:r>
           </w:p>
         </w:tc>
@@ -499,41 +465,7 @@
               <w:rPr>
                 <w:sz w:val="20"/>
               </w:rPr>
-              <w:t>DataSources</w:t>
-            </w:r>
-          </w:p>
-        </w:tc>
-        <w:tc>
-          <w:tcPr>
-            <w:tcW w:type="dxa" w:w="1440"/>
-          </w:tcPr>
-          <w:p>
-            <w:pPr>
-              <w:jc w:val="center"/>
-            </w:pPr>
-            <w:r>
-              <w:rPr>
-                <w:sz w:val="20"/>
-              </w:rPr>
-              <w:t>3</w:t>
-            </w:r>
-          </w:p>
-        </w:tc>
-      </w:tr>
-      <w:tr>
-        <w:tc>
-          <w:tcPr>
-            <w:tcW w:type="dxa" w:w="1440"/>
-          </w:tcPr>
-          <w:p>
-            <w:pPr>
-              <w:jc w:val="center"/>
-            </w:pPr>
-            <w:r>
-              <w:rPr>
-                <w:sz w:val="20"/>
-              </w:rPr>
-              <w:t>Variable</w:t>
+              <w:t>SSISODBCDst</w:t>
             </w:r>
           </w:p>
         </w:tc>
@@ -567,7 +499,7 @@
               <w:rPr>
                 <w:sz w:val="20"/>
               </w:rPr>
-              <w:t>DerivedColumn</w:t>
+              <w:t>DataSources</w:t>
             </w:r>
           </w:p>
         </w:tc>
@@ -602,142 +534,6 @@
                 <w:sz w:val="20"/>
               </w:rPr>
               <w:t>RowCount</w:t>
-            </w:r>
-          </w:p>
-        </w:tc>
-        <w:tc>
-          <w:tcPr>
-            <w:tcW w:type="dxa" w:w="1440"/>
-          </w:tcPr>
-          <w:p>
-            <w:pPr>
-              <w:jc w:val="center"/>
-            </w:pPr>
-            <w:r>
-              <w:rPr>
-                <w:sz w:val="20"/>
-              </w:rPr>
-              <w:t>2</w:t>
-            </w:r>
-          </w:p>
-        </w:tc>
-      </w:tr>
-      <w:tr>
-        <w:tc>
-          <w:tcPr>
-            <w:tcW w:type="dxa" w:w="1440"/>
-          </w:tcPr>
-          <w:p>
-            <w:pPr>
-              <w:jc w:val="center"/>
-            </w:pPr>
-            <w:r>
-              <w:rPr>
-                <w:sz w:val="20"/>
-              </w:rPr>
-              <w:t>SSISODBCDst</w:t>
-            </w:r>
-          </w:p>
-        </w:tc>
-        <w:tc>
-          <w:tcPr>
-            <w:tcW w:type="dxa" w:w="1440"/>
-          </w:tcPr>
-          <w:p>
-            <w:pPr>
-              <w:jc w:val="center"/>
-            </w:pPr>
-            <w:r>
-              <w:rPr>
-                <w:sz w:val="20"/>
-              </w:rPr>
-              <w:t>2</w:t>
-            </w:r>
-          </w:p>
-        </w:tc>
-      </w:tr>
-      <w:tr>
-        <w:tc>
-          <w:tcPr>
-            <w:tcW w:type="dxa" w:w="1440"/>
-          </w:tcPr>
-          <w:p>
-            <w:pPr>
-              <w:jc w:val="center"/>
-            </w:pPr>
-            <w:r>
-              <w:rPr>
-                <w:sz w:val="20"/>
-              </w:rPr>
-              <w:t>DataDestinations</w:t>
-            </w:r>
-          </w:p>
-        </w:tc>
-        <w:tc>
-          <w:tcPr>
-            <w:tcW w:type="dxa" w:w="1440"/>
-          </w:tcPr>
-          <w:p>
-            <w:pPr>
-              <w:jc w:val="center"/>
-            </w:pPr>
-            <w:r>
-              <w:rPr>
-                <w:sz w:val="20"/>
-              </w:rPr>
-              <w:t>1</w:t>
-            </w:r>
-          </w:p>
-        </w:tc>
-      </w:tr>
-      <w:tr>
-        <w:tc>
-          <w:tcPr>
-            <w:tcW w:type="dxa" w:w="1440"/>
-          </w:tcPr>
-          <w:p>
-            <w:pPr>
-              <w:jc w:val="center"/>
-            </w:pPr>
-            <w:r>
-              <w:rPr>
-                <w:sz w:val="20"/>
-              </w:rPr>
-              <w:t>SSISODBCSrc</w:t>
-            </w:r>
-          </w:p>
-        </w:tc>
-        <w:tc>
-          <w:tcPr>
-            <w:tcW w:type="dxa" w:w="1440"/>
-          </w:tcPr>
-          <w:p>
-            <w:pPr>
-              <w:jc w:val="center"/>
-            </w:pPr>
-            <w:r>
-              <w:rPr>
-                <w:sz w:val="20"/>
-              </w:rPr>
-              <w:t>1</w:t>
-            </w:r>
-          </w:p>
-        </w:tc>
-      </w:tr>
-      <w:tr>
-        <w:tc>
-          <w:tcPr>
-            <w:tcW w:type="dxa" w:w="1440"/>
-          </w:tcPr>
-          <w:p>
-            <w:pPr>
-              <w:jc w:val="center"/>
-            </w:pPr>
-            <w:r>
-              <w:rPr>
-                <w:sz w:val="20"/>
-              </w:rPr>
-              <w:t>Lookup</w:t>
             </w:r>
           </w:p>
         </w:tc>
@@ -826,6 +622,40 @@
           </w:p>
         </w:tc>
       </w:tr>
+      <w:tr>
+        <w:tc>
+          <w:tcPr>
+            <w:tcW w:type="dxa" w:w="1440"/>
+          </w:tcPr>
+          <w:p>
+            <w:pPr>
+              <w:jc w:val="center"/>
+            </w:pPr>
+            <w:r>
+              <w:rPr>
+                <w:sz w:val="20"/>
+              </w:rPr>
+              <w:t>DataDestinations</w:t>
+            </w:r>
+          </w:p>
+        </w:tc>
+        <w:tc>
+          <w:tcPr>
+            <w:tcW w:type="dxa" w:w="1440"/>
+          </w:tcPr>
+          <w:p>
+            <w:pPr>
+              <w:jc w:val="center"/>
+            </w:pPr>
+            <w:r>
+              <w:rPr>
+                <w:sz w:val="20"/>
+              </w:rPr>
+              <w:t>1</w:t>
+            </w:r>
+          </w:p>
+        </w:tc>
+      </w:tr>
     </w:tbl>
     <w:p/>
     <w:p>
@@ -888,74 +718,6 @@
                 <w:sz w:val="20"/>
               </w:rPr>
               <w:t>Occurrences</w:t>
-            </w:r>
-          </w:p>
-        </w:tc>
-      </w:tr>
-      <w:tr>
-        <w:tc>
-          <w:tcPr>
-            <w:tcW w:type="dxa" w:w="1440"/>
-          </w:tcPr>
-          <w:p>
-            <w:pPr>
-              <w:jc w:val="center"/>
-            </w:pPr>
-            <w:r>
-              <w:rPr>
-                <w:sz w:val="20"/>
-              </w:rPr>
-              <w:t>Suppliers_Extract</w:t>
-            </w:r>
-          </w:p>
-        </w:tc>
-        <w:tc>
-          <w:tcPr>
-            <w:tcW w:type="dxa" w:w="1440"/>
-          </w:tcPr>
-          <w:p>
-            <w:pPr>
-              <w:jc w:val="center"/>
-            </w:pPr>
-            <w:r>
-              <w:rPr>
-                <w:sz w:val="20"/>
-              </w:rPr>
-              <w:t>1</w:t>
-            </w:r>
-          </w:p>
-        </w:tc>
-      </w:tr>
-      <w:tr>
-        <w:tc>
-          <w:tcPr>
-            <w:tcW w:type="dxa" w:w="1440"/>
-          </w:tcPr>
-          <w:p>
-            <w:pPr>
-              <w:jc w:val="center"/>
-            </w:pPr>
-            <w:r>
-              <w:rPr>
-                <w:sz w:val="20"/>
-              </w:rPr>
-              <w:t>Products_Extract</w:t>
-            </w:r>
-          </w:p>
-        </w:tc>
-        <w:tc>
-          <w:tcPr>
-            <w:tcW w:type="dxa" w:w="1440"/>
-          </w:tcPr>
-          <w:p>
-            <w:pPr>
-              <w:jc w:val="center"/>
-            </w:pPr>
-            <w:r>
-              <w:rPr>
-                <w:sz w:val="20"/>
-              </w:rPr>
-              <w:t>1</w:t>
             </w:r>
           </w:p>
         </w:tc>
@@ -1039,7 +801,7 @@
               <w:rPr>
                 <w:sz w:val="20"/>
               </w:rPr>
-              <w:t>Error_lines</w:t>
+              <w:t>Supp_Prod_output</w:t>
             </w:r>
           </w:p>
         </w:tc>
@@ -1156,7 +918,7 @@
               <w:rPr>
                 <w:sz w:val="20"/>
               </w:rPr>
-              <w:t>Merge and filter@Alter name pref</w:t>
+              <w:t>Merge and filter@Row Count errors</w:t>
             </w:r>
           </w:p>
         </w:tc>
@@ -1206,7 +968,7 @@
               <w:rPr>
                 <w:sz w:val="20"/>
               </w:rPr>
-              <w:t>Merge and filter@Error_match_column</w:t>
+              <w:t>Supp_Prod_output</w:t>
             </w:r>
           </w:p>
         </w:tc>

</xml_diff>

<commit_message>
Second update report creation
</commit_message>
<xml_diff>
--- a/output-data/reports/MA_Rationalization_Model_Results.docx
+++ b/output-data/reports/MA_Rationalization_Model_Results.docx
@@ -303,7 +303,7 @@
         <w:jc w:val="center"/>
       </w:pPr>
       <w:r>
-        <w:t>External table connection to the control nodes</w:t>
+        <w:t>Complete lineage of the analysed SSIS package</w:t>
       </w:r>
     </w:p>
     <w:p/>
@@ -314,7 +314,7 @@
       <w:r>
         <w:drawing>
           <wp:inline xmlns:a="http://schemas.openxmlformats.org/drawingml/2006/main" xmlns:pic="http://schemas.openxmlformats.org/drawingml/2006/picture">
-            <wp:extent cx="6400800" cy="3602003"/>
+            <wp:extent cx="6400800" cy="3658775"/>
             <wp:docPr id="2" name="Picture 2"/>
             <wp:cNvGraphicFramePr>
               <a:graphicFrameLocks noChangeAspect="1"/>
@@ -323,7 +323,7 @@
               <a:graphicData uri="http://schemas.openxmlformats.org/drawingml/2006/picture">
                 <pic:pic>
                   <pic:nvPicPr>
-                    <pic:cNvPr id="0" name="external_control.jpg"/>
+                    <pic:cNvPr id="0" name="complete_flow.jpg"/>
                     <pic:cNvPicPr/>
                   </pic:nvPicPr>
                   <pic:blipFill>
@@ -335,7 +335,7 @@
                   <pic:spPr>
                     <a:xfrm>
                       <a:off x="0" y="0"/>
-                      <a:ext cx="6400800" cy="3602003"/>
+                      <a:ext cx="6400800" cy="3658775"/>
                     </a:xfrm>
                     <a:prstGeom prst="rect"/>
                   </pic:spPr>
@@ -384,6 +384,48 @@
               <w:rPr>
                 <w:sz w:val="20"/>
               </w:rPr>
+              <w:t>- Node</w:t>
+            </w:r>
+          </w:p>
+        </w:tc>
+      </w:tr>
+      <w:tr>
+        <w:trPr>
+          <w:trHeight w:val="259" w:hRule="exact"/>
+        </w:trPr>
+        <w:tc>
+          <w:tcPr>
+            <w:tcW w:type="dxa" w:w="1440"/>
+          </w:tcPr>
+          <w:p/>
+        </w:tc>
+        <w:tc>
+          <w:tcPr>
+            <w:tcW w:type="dxa" w:w="5760"/>
+          </w:tcPr>
+          <w:p/>
+        </w:tc>
+      </w:tr>
+      <w:tr>
+        <w:trPr>
+          <w:trHeight w:val="259" w:hRule="exact"/>
+        </w:trPr>
+        <w:tc>
+          <w:tcPr>
+            <w:tcW w:type="dxa" w:w="1440"/>
+            <w:shd w:fill="gold"/>
+          </w:tcPr>
+          <w:p/>
+        </w:tc>
+        <w:tc>
+          <w:tcPr>
+            <w:tcW w:type="dxa" w:w="5760"/>
+          </w:tcPr>
+          <w:p>
+            <w:r>
+              <w:rPr>
+                <w:sz w:val="20"/>
+              </w:rPr>
               <w:t>- External table</w:t>
             </w:r>
           </w:p>
@@ -413,7 +455,369 @@
         <w:tc>
           <w:tcPr>
             <w:tcW w:type="dxa" w:w="1440"/>
+            <w:shd w:fill="dodgerblue"/>
+          </w:tcPr>
+          <w:p/>
+        </w:tc>
+        <w:tc>
+          <w:tcPr>
+            <w:tcW w:type="dxa" w:w="5760"/>
+          </w:tcPr>
+          <w:p>
+            <w:r>
+              <w:rPr>
+                <w:sz w:val="20"/>
+              </w:rPr>
+              <w:t>- Join or split node</w:t>
+            </w:r>
+          </w:p>
+        </w:tc>
+      </w:tr>
+      <w:tr>
+        <w:trPr>
+          <w:trHeight w:val="259" w:hRule="exact"/>
+        </w:trPr>
+        <w:tc>
+          <w:tcPr>
+            <w:tcW w:type="dxa" w:w="1440"/>
+          </w:tcPr>
+          <w:p/>
+        </w:tc>
+        <w:tc>
+          <w:tcPr>
+            <w:tcW w:type="dxa" w:w="5760"/>
+          </w:tcPr>
+          <w:p/>
+        </w:tc>
+      </w:tr>
+      <w:tr>
+        <w:trPr>
+          <w:trHeight w:val="259" w:hRule="exact"/>
+        </w:trPr>
+        <w:tc>
+          <w:tcPr>
+            <w:tcW w:type="dxa" w:w="1440"/>
+            <w:shd w:fill="darkviolet"/>
+          </w:tcPr>
+          <w:p/>
+        </w:tc>
+        <w:tc>
+          <w:tcPr>
+            <w:tcW w:type="dxa" w:w="5760"/>
+          </w:tcPr>
+          <w:p>
+            <w:r>
+              <w:rPr>
+                <w:sz w:val="20"/>
+              </w:rPr>
+              <w:t>- Filter node</w:t>
+            </w:r>
+          </w:p>
+        </w:tc>
+      </w:tr>
+      <w:tr>
+        <w:trPr>
+          <w:trHeight w:val="259" w:hRule="exact"/>
+        </w:trPr>
+        <w:tc>
+          <w:tcPr>
+            <w:tcW w:type="dxa" w:w="1440"/>
+          </w:tcPr>
+          <w:p/>
+        </w:tc>
+        <w:tc>
+          <w:tcPr>
+            <w:tcW w:type="dxa" w:w="5760"/>
+          </w:tcPr>
+          <w:p/>
+        </w:tc>
+      </w:tr>
+      <w:tr>
+        <w:trPr>
+          <w:trHeight w:val="259" w:hRule="exact"/>
+        </w:trPr>
+        <w:tc>
+          <w:tcPr>
+            <w:tcW w:type="dxa" w:w="1440"/>
+            <w:shd w:fill="green"/>
+          </w:tcPr>
+          <w:p/>
+        </w:tc>
+        <w:tc>
+          <w:tcPr>
+            <w:tcW w:type="dxa" w:w="5760"/>
+          </w:tcPr>
+          <w:p>
+            <w:r>
+              <w:rPr>
+                <w:sz w:val="20"/>
+              </w:rPr>
+              <w:t>- Variable</w:t>
+            </w:r>
+          </w:p>
+        </w:tc>
+      </w:tr>
+      <w:tr>
+        <w:trPr>
+          <w:trHeight w:val="259" w:hRule="exact"/>
+        </w:trPr>
+        <w:tc>
+          <w:tcPr>
+            <w:tcW w:type="dxa" w:w="1440"/>
+          </w:tcPr>
+          <w:p/>
+        </w:tc>
+        <w:tc>
+          <w:tcPr>
+            <w:tcW w:type="dxa" w:w="5760"/>
+          </w:tcPr>
+          <w:p/>
+        </w:tc>
+      </w:tr>
+      <w:tr>
+        <w:trPr>
+          <w:trHeight w:val="259" w:hRule="exact"/>
+        </w:trPr>
+        <w:tc>
+          <w:tcPr>
+            <w:tcW w:type="dxa" w:w="1440"/>
             <w:shd w:fill="aliceblue"/>
+          </w:tcPr>
+          <w:p/>
+        </w:tc>
+        <w:tc>
+          <w:tcPr>
+            <w:tcW w:type="dxa" w:w="5760"/>
+          </w:tcPr>
+          <w:p>
+            <w:r>
+              <w:rPr>
+                <w:sz w:val="20"/>
+              </w:rPr>
+              <w:t>- Data transmission</w:t>
+            </w:r>
+          </w:p>
+        </w:tc>
+      </w:tr>
+      <w:tr>
+        <w:trPr>
+          <w:trHeight w:val="259" w:hRule="exact"/>
+        </w:trPr>
+        <w:tc>
+          <w:tcPr>
+            <w:tcW w:type="dxa" w:w="1440"/>
+          </w:tcPr>
+          <w:p/>
+        </w:tc>
+        <w:tc>
+          <w:tcPr>
+            <w:tcW w:type="dxa" w:w="5760"/>
+          </w:tcPr>
+          <w:p/>
+        </w:tc>
+      </w:tr>
+      <w:tr>
+        <w:trPr>
+          <w:trHeight w:val="259" w:hRule="exact"/>
+        </w:trPr>
+        <w:tc>
+          <w:tcPr>
+            <w:tcW w:type="dxa" w:w="1440"/>
+            <w:shd w:fill="orangered"/>
+          </w:tcPr>
+          <w:p/>
+        </w:tc>
+        <w:tc>
+          <w:tcPr>
+            <w:tcW w:type="dxa" w:w="5760"/>
+          </w:tcPr>
+          <w:p>
+            <w:r>
+              <w:rPr>
+                <w:sz w:val="20"/>
+              </w:rPr>
+              <w:t>- Transformation (existing column)</w:t>
+            </w:r>
+          </w:p>
+        </w:tc>
+      </w:tr>
+      <w:tr>
+        <w:trPr>
+          <w:trHeight w:val="259" w:hRule="exact"/>
+        </w:trPr>
+        <w:tc>
+          <w:tcPr>
+            <w:tcW w:type="dxa" w:w="1440"/>
+          </w:tcPr>
+          <w:p/>
+        </w:tc>
+        <w:tc>
+          <w:tcPr>
+            <w:tcW w:type="dxa" w:w="5760"/>
+          </w:tcPr>
+          <w:p/>
+        </w:tc>
+      </w:tr>
+      <w:tr>
+        <w:trPr>
+          <w:trHeight w:val="259" w:hRule="exact"/>
+        </w:trPr>
+        <w:tc>
+          <w:tcPr>
+            <w:tcW w:type="dxa" w:w="1440"/>
+            <w:shd w:fill="darkred"/>
+          </w:tcPr>
+          <w:p/>
+        </w:tc>
+        <w:tc>
+          <w:tcPr>
+            <w:tcW w:type="dxa" w:w="5760"/>
+          </w:tcPr>
+          <w:p>
+            <w:r>
+              <w:rPr>
+                <w:sz w:val="20"/>
+              </w:rPr>
+              <w:t>- Transformation (new column)</w:t>
+            </w:r>
+          </w:p>
+        </w:tc>
+      </w:tr>
+      <w:tr>
+        <w:trPr>
+          <w:trHeight w:val="259" w:hRule="exact"/>
+        </w:trPr>
+        <w:tc>
+          <w:tcPr>
+            <w:tcW w:type="dxa" w:w="1440"/>
+          </w:tcPr>
+          <w:p/>
+        </w:tc>
+        <w:tc>
+          <w:tcPr>
+            <w:tcW w:type="dxa" w:w="5760"/>
+          </w:tcPr>
+          <w:p/>
+        </w:tc>
+      </w:tr>
+    </w:tbl>
+    <w:p>
+      <w:pPr>
+        <w:pStyle w:val="Heading2"/>
+        <w:jc w:val="center"/>
+      </w:pPr>
+      <w:r>
+        <w:t>External table connection to the control nodes</w:t>
+      </w:r>
+    </w:p>
+    <w:p/>
+    <w:p>
+      <w:pPr>
+        <w:jc w:val="center"/>
+      </w:pPr>
+      <w:r>
+        <w:drawing>
+          <wp:inline xmlns:a="http://schemas.openxmlformats.org/drawingml/2006/main" xmlns:pic="http://schemas.openxmlformats.org/drawingml/2006/picture">
+            <wp:extent cx="6400800" cy="3591399"/>
+            <wp:docPr id="3" name="Picture 3"/>
+            <wp:cNvGraphicFramePr>
+              <a:graphicFrameLocks noChangeAspect="1"/>
+            </wp:cNvGraphicFramePr>
+            <a:graphic>
+              <a:graphicData uri="http://schemas.openxmlformats.org/drawingml/2006/picture">
+                <pic:pic>
+                  <pic:nvPicPr>
+                    <pic:cNvPr id="0" name="external_control.jpg"/>
+                    <pic:cNvPicPr/>
+                  </pic:nvPicPr>
+                  <pic:blipFill>
+                    <a:blip r:embed="rId11"/>
+                    <a:stretch>
+                      <a:fillRect/>
+                    </a:stretch>
+                  </pic:blipFill>
+                  <pic:spPr>
+                    <a:xfrm>
+                      <a:off x="0" y="0"/>
+                      <a:ext cx="6400800" cy="3591399"/>
+                    </a:xfrm>
+                    <a:prstGeom prst="rect"/>
+                  </pic:spPr>
+                </pic:pic>
+              </a:graphicData>
+            </a:graphic>
+          </wp:inline>
+        </w:drawing>
+      </w:r>
+    </w:p>
+    <w:p>
+      <w:pPr>
+        <w:pStyle w:val="Heading3"/>
+      </w:pPr>
+      <w:r>
+        <w:t>Legend:</w:t>
+      </w:r>
+    </w:p>
+    <w:tbl>
+      <w:tblPr>
+        <w:tblW w:type="auto" w:w="0"/>
+        <w:tblLayout w:type="fixed"/>
+        <w:tblLook w:firstColumn="1" w:firstRow="1" w:lastColumn="0" w:lastRow="0" w:noHBand="0" w:noVBand="1" w:val="04A0"/>
+      </w:tblPr>
+      <w:tblGrid>
+        <w:gridCol w:w="4320"/>
+        <w:gridCol w:w="4320"/>
+      </w:tblGrid>
+      <w:tr>
+        <w:trPr>
+          <w:trHeight w:val="259" w:hRule="exact"/>
+        </w:trPr>
+        <w:tc>
+          <w:tcPr>
+            <w:tcW w:type="dxa" w:w="1440"/>
+            <w:shd w:fill="gold"/>
+          </w:tcPr>
+          <w:p/>
+        </w:tc>
+        <w:tc>
+          <w:tcPr>
+            <w:tcW w:type="dxa" w:w="5760"/>
+          </w:tcPr>
+          <w:p>
+            <w:r>
+              <w:rPr>
+                <w:sz w:val="20"/>
+              </w:rPr>
+              <w:t>- External table</w:t>
+            </w:r>
+          </w:p>
+        </w:tc>
+      </w:tr>
+      <w:tr>
+        <w:trPr>
+          <w:trHeight w:val="259" w:hRule="exact"/>
+        </w:trPr>
+        <w:tc>
+          <w:tcPr>
+            <w:tcW w:type="dxa" w:w="1440"/>
+          </w:tcPr>
+          <w:p/>
+        </w:tc>
+        <w:tc>
+          <w:tcPr>
+            <w:tcW w:type="dxa" w:w="5760"/>
+          </w:tcPr>
+          <w:p/>
+        </w:tc>
+      </w:tr>
+      <w:tr>
+        <w:trPr>
+          <w:trHeight w:val="259" w:hRule="exact"/>
+        </w:trPr>
+        <w:tc>
+          <w:tcPr>
+            <w:tcW w:type="dxa" w:w="1440"/>
+            <w:shd w:fill="black"/>
           </w:tcPr>
           <w:p/>
         </w:tc>
@@ -1587,7 +1991,7 @@
         <w:drawing>
           <wp:inline xmlns:a="http://schemas.openxmlformats.org/drawingml/2006/main" xmlns:pic="http://schemas.openxmlformats.org/drawingml/2006/picture">
             <wp:extent cx="6400800" cy="3595254"/>
-            <wp:docPr id="3" name="Picture 3"/>
+            <wp:docPr id="4" name="Picture 4"/>
             <wp:cNvGraphicFramePr>
               <a:graphicFrameLocks noChangeAspect="1"/>
             </wp:cNvGraphicFramePr>
@@ -1599,7 +2003,7 @@
                     <pic:cNvPicPr/>
                   </pic:nvPicPr>
                   <pic:blipFill>
-                    <a:blip r:embed="rId11"/>
+                    <a:blip r:embed="rId12"/>
                     <a:stretch>
                       <a:fillRect/>
                     </a:stretch>

</xml_diff>

<commit_message>
new colors and other changes
</commit_message>
<xml_diff>
--- a/output-data/reports/MA_Rationalization_Model_Results.docx
+++ b/output-data/reports/MA_Rationalization_Model_Results.docx
@@ -71,7 +71,7 @@
         <w:jc w:val="right"/>
       </w:pPr>
       <w:r>
-        <w:t>Date: 2024-09-23</w:t>
+        <w:t>Date: 2024-10-08</w:t>
       </w:r>
     </w:p>
     <w:p>
@@ -179,7 +179,7 @@
               <w:rPr>
                 <w:sz w:val="20"/>
               </w:rPr>
-              <w:t>6</w:t>
+              <w:t>5</w:t>
             </w:r>
           </w:p>
         </w:tc>
@@ -197,7 +197,7 @@
               <w:rPr>
                 <w:sz w:val="20"/>
               </w:rPr>
-              <w:t>Foreach Loop Container</w:t>
+              <w:t>Expression Task</w:t>
             </w:r>
           </w:p>
         </w:tc>
@@ -231,7 +231,7 @@
               <w:rPr>
                 <w:sz w:val="20"/>
               </w:rPr>
-              <w:t>Expression Task</w:t>
+              <w:t>Foreach Loop Container</w:t>
             </w:r>
           </w:p>
         </w:tc>
@@ -937,40 +937,6 @@
               <w:rPr>
                 <w:sz w:val="20"/>
               </w:rPr>
-              <w:t>DataSources</w:t>
-            </w:r>
-          </w:p>
-        </w:tc>
-        <w:tc>
-          <w:tcPr>
-            <w:tcW w:type="dxa" w:w="1440"/>
-          </w:tcPr>
-          <w:p>
-            <w:pPr>
-              <w:jc w:val="center"/>
-            </w:pPr>
-            <w:r>
-              <w:rPr>
-                <w:sz w:val="20"/>
-              </w:rPr>
-              <w:t>3</w:t>
-            </w:r>
-          </w:p>
-        </w:tc>
-      </w:tr>
-      <w:tr>
-        <w:tc>
-          <w:tcPr>
-            <w:tcW w:type="dxa" w:w="1440"/>
-          </w:tcPr>
-          <w:p>
-            <w:pPr>
-              <w:jc w:val="center"/>
-            </w:pPr>
-            <w:r>
-              <w:rPr>
-                <w:sz w:val="20"/>
-              </w:rPr>
               <w:t>Variable</w:t>
             </w:r>
           </w:p>
@@ -1123,7 +1089,41 @@
               <w:rPr>
                 <w:sz w:val="20"/>
               </w:rPr>
-              <w:t>1</w:t>
+              <w:t>2</w:t>
+            </w:r>
+          </w:p>
+        </w:tc>
+      </w:tr>
+      <w:tr>
+        <w:tc>
+          <w:tcPr>
+            <w:tcW w:type="dxa" w:w="1440"/>
+          </w:tcPr>
+          <w:p>
+            <w:pPr>
+              <w:jc w:val="center"/>
+            </w:pPr>
+            <w:r>
+              <w:rPr>
+                <w:sz w:val="20"/>
+              </w:rPr>
+              <w:t>DataSources</w:t>
+            </w:r>
+          </w:p>
+        </w:tc>
+        <w:tc>
+          <w:tcPr>
+            <w:tcW w:type="dxa" w:w="1440"/>
+          </w:tcPr>
+          <w:p>
+            <w:pPr>
+              <w:jc w:val="center"/>
+            </w:pPr>
+            <w:r>
+              <w:rPr>
+                <w:sz w:val="20"/>
+              </w:rPr>
+              <w:t>2</w:t>
             </w:r>
           </w:p>
         </w:tc>
@@ -1460,6 +1460,40 @@
                 <w:sz w:val="20"/>
               </w:rPr>
               <w:t>Occurrences</w:t>
+            </w:r>
+          </w:p>
+        </w:tc>
+      </w:tr>
+      <w:tr>
+        <w:tc>
+          <w:tcPr>
+            <w:tcW w:type="dxa" w:w="1440"/>
+          </w:tcPr>
+          <w:p>
+            <w:pPr>
+              <w:jc w:val="center"/>
+            </w:pPr>
+            <w:r>
+              <w:rPr>
+                <w:sz w:val="20"/>
+              </w:rPr>
+              <w:t>Supp_Prod_output</w:t>
+            </w:r>
+          </w:p>
+        </w:tc>
+        <w:tc>
+          <w:tcPr>
+            <w:tcW w:type="dxa" w:w="1440"/>
+          </w:tcPr>
+          <w:p>
+            <w:pPr>
+              <w:jc w:val="center"/>
+            </w:pPr>
+            <w:r>
+              <w:rPr>
+                <w:sz w:val="20"/>
+              </w:rPr>
+              <w:t>1</w:t>
             </w:r>
           </w:p>
         </w:tc>

</xml_diff>

<commit_message>
fix colors transormations controlflow
</commit_message>
<xml_diff>
--- a/output-data/reports/MA_Rationalization_Model_Results.docx
+++ b/output-data/reports/MA_Rationalization_Model_Results.docx
@@ -71,7 +71,7 @@
         <w:jc w:val="right"/>
       </w:pPr>
       <w:r>
-        <w:t>Date: 2024-10-08</w:t>
+        <w:t>Date: 2024-10-09</w:t>
       </w:r>
     </w:p>
     <w:p>
@@ -179,7 +179,7 @@
               <w:rPr>
                 <w:sz w:val="20"/>
               </w:rPr>
-              <w:t>5</w:t>
+              <w:t>6</w:t>
             </w:r>
           </w:p>
         </w:tc>
@@ -197,7 +197,7 @@
               <w:rPr>
                 <w:sz w:val="20"/>
               </w:rPr>
-              <w:t>Expression Task</w:t>
+              <w:t>Foreach Loop Container</w:t>
             </w:r>
           </w:p>
         </w:tc>
@@ -231,7 +231,7 @@
               <w:rPr>
                 <w:sz w:val="20"/>
               </w:rPr>
-              <w:t>Foreach Loop Container</w:t>
+              <w:t>Expression Task</w:t>
             </w:r>
           </w:p>
         </w:tc>
@@ -937,6 +937,40 @@
               <w:rPr>
                 <w:sz w:val="20"/>
               </w:rPr>
+              <w:t>DataSources</w:t>
+            </w:r>
+          </w:p>
+        </w:tc>
+        <w:tc>
+          <w:tcPr>
+            <w:tcW w:type="dxa" w:w="1440"/>
+          </w:tcPr>
+          <w:p>
+            <w:pPr>
+              <w:jc w:val="center"/>
+            </w:pPr>
+            <w:r>
+              <w:rPr>
+                <w:sz w:val="20"/>
+              </w:rPr>
+              <w:t>3</w:t>
+            </w:r>
+          </w:p>
+        </w:tc>
+      </w:tr>
+      <w:tr>
+        <w:tc>
+          <w:tcPr>
+            <w:tcW w:type="dxa" w:w="1440"/>
+          </w:tcPr>
+          <w:p>
+            <w:pPr>
+              <w:jc w:val="center"/>
+            </w:pPr>
+            <w:r>
+              <w:rPr>
+                <w:sz w:val="20"/>
+              </w:rPr>
               <w:t>Variable</w:t>
             </w:r>
           </w:p>
@@ -1089,41 +1123,7 @@
               <w:rPr>
                 <w:sz w:val="20"/>
               </w:rPr>
-              <w:t>2</w:t>
-            </w:r>
-          </w:p>
-        </w:tc>
-      </w:tr>
-      <w:tr>
-        <w:tc>
-          <w:tcPr>
-            <w:tcW w:type="dxa" w:w="1440"/>
-          </w:tcPr>
-          <w:p>
-            <w:pPr>
-              <w:jc w:val="center"/>
-            </w:pPr>
-            <w:r>
-              <w:rPr>
-                <w:sz w:val="20"/>
-              </w:rPr>
-              <w:t>DataSources</w:t>
-            </w:r>
-          </w:p>
-        </w:tc>
-        <w:tc>
-          <w:tcPr>
-            <w:tcW w:type="dxa" w:w="1440"/>
-          </w:tcPr>
-          <w:p>
-            <w:pPr>
-              <w:jc w:val="center"/>
-            </w:pPr>
-            <w:r>
-              <w:rPr>
-                <w:sz w:val="20"/>
-              </w:rPr>
-              <w:t>2</w:t>
+              <w:t>1</w:t>
             </w:r>
           </w:p>
         </w:tc>
@@ -1460,40 +1460,6 @@
                 <w:sz w:val="20"/>
               </w:rPr>
               <w:t>Occurrences</w:t>
-            </w:r>
-          </w:p>
-        </w:tc>
-      </w:tr>
-      <w:tr>
-        <w:tc>
-          <w:tcPr>
-            <w:tcW w:type="dxa" w:w="1440"/>
-          </w:tcPr>
-          <w:p>
-            <w:pPr>
-              <w:jc w:val="center"/>
-            </w:pPr>
-            <w:r>
-              <w:rPr>
-                <w:sz w:val="20"/>
-              </w:rPr>
-              <w:t>Supp_Prod_output</w:t>
-            </w:r>
-          </w:p>
-        </w:tc>
-        <w:tc>
-          <w:tcPr>
-            <w:tcW w:type="dxa" w:w="1440"/>
-          </w:tcPr>
-          <w:p>
-            <w:pPr>
-              <w:jc w:val="center"/>
-            </w:pPr>
-            <w:r>
-              <w:rPr>
-                <w:sz w:val="20"/>
-              </w:rPr>
-              <w:t>1</w:t>
             </w:r>
           </w:p>
         </w:tc>

</xml_diff>

<commit_message>
Include aggregate block and fix multisplit
</commit_message>
<xml_diff>
--- a/output-data/reports/MA_Rationalization_Model_Results.docx
+++ b/output-data/reports/MA_Rationalization_Model_Results.docx
@@ -71,7 +71,7 @@
         <w:jc w:val="right"/>
       </w:pPr>
       <w:r>
-        <w:t>Date: 2024-09-16</w:t>
+        <w:t>Date: 2024-12-11</w:t>
       </w:r>
     </w:p>
     <w:p>
@@ -197,7 +197,7 @@
               <w:rPr>
                 <w:sz w:val="20"/>
               </w:rPr>
-              <w:t>Foreach Loop Container</w:t>
+              <w:t>Data Flow Task</w:t>
             </w:r>
           </w:p>
         </w:tc>
@@ -213,7 +213,7 @@
               <w:rPr>
                 <w:sz w:val="20"/>
               </w:rPr>
-              <w:t>1</w:t>
+              <w:t>2</w:t>
             </w:r>
           </w:p>
         </w:tc>
@@ -231,7 +231,7 @@
               <w:rPr>
                 <w:sz w:val="20"/>
               </w:rPr>
-              <w:t>Data Flow Task</w:t>
+              <w:t>Foreach Loop Container</w:t>
             </w:r>
           </w:p>
         </w:tc>
@@ -303,7 +303,7 @@
         <w:jc w:val="center"/>
       </w:pPr>
       <w:r>
-        <w:t>External table connection to the control nodes</w:t>
+        <w:t>Complete lineage of the analysed SSIS package</w:t>
       </w:r>
     </w:p>
     <w:p/>
@@ -314,7 +314,7 @@
       <w:r>
         <w:drawing>
           <wp:inline xmlns:a="http://schemas.openxmlformats.org/drawingml/2006/main" xmlns:pic="http://schemas.openxmlformats.org/drawingml/2006/picture">
-            <wp:extent cx="6400800" cy="3602003"/>
+            <wp:extent cx="6400800" cy="3050352"/>
             <wp:docPr id="2" name="Picture 2"/>
             <wp:cNvGraphicFramePr>
               <a:graphicFrameLocks noChangeAspect="1"/>
@@ -323,7 +323,7 @@
               <a:graphicData uri="http://schemas.openxmlformats.org/drawingml/2006/picture">
                 <pic:pic>
                   <pic:nvPicPr>
-                    <pic:cNvPr id="0" name="external_control.jpg"/>
+                    <pic:cNvPr id="0" name="complete_flow.jpg"/>
                     <pic:cNvPicPr/>
                   </pic:nvPicPr>
                   <pic:blipFill>
@@ -335,7 +335,7 @@
                   <pic:spPr>
                     <a:xfrm>
                       <a:off x="0" y="0"/>
-                      <a:ext cx="6400800" cy="3602003"/>
+                      <a:ext cx="6400800" cy="3050352"/>
                     </a:xfrm>
                     <a:prstGeom prst="rect"/>
                   </pic:spPr>
@@ -371,7 +371,49 @@
         <w:tc>
           <w:tcPr>
             <w:tcW w:type="dxa" w:w="1440"/>
-            <w:shd w:fill="black"/>
+            <w:shd w:fill="#D0D3D3"/>
+          </w:tcPr>
+          <w:p/>
+        </w:tc>
+        <w:tc>
+          <w:tcPr>
+            <w:tcW w:type="dxa" w:w="5760"/>
+          </w:tcPr>
+          <w:p>
+            <w:r>
+              <w:rPr>
+                <w:sz w:val="20"/>
+              </w:rPr>
+              <w:t>- Node</w:t>
+            </w:r>
+          </w:p>
+        </w:tc>
+      </w:tr>
+      <w:tr>
+        <w:trPr>
+          <w:trHeight w:val="259" w:hRule="exact"/>
+        </w:trPr>
+        <w:tc>
+          <w:tcPr>
+            <w:tcW w:type="dxa" w:w="1440"/>
+          </w:tcPr>
+          <w:p/>
+        </w:tc>
+        <w:tc>
+          <w:tcPr>
+            <w:tcW w:type="dxa" w:w="5760"/>
+          </w:tcPr>
+          <w:p/>
+        </w:tc>
+      </w:tr>
+      <w:tr>
+        <w:trPr>
+          <w:trHeight w:val="259" w:hRule="exact"/>
+        </w:trPr>
+        <w:tc>
+          <w:tcPr>
+            <w:tcW w:type="dxa" w:w="1440"/>
+            <w:shd w:fill="#42D6A4"/>
           </w:tcPr>
           <w:p/>
         </w:tc>
@@ -413,7 +455,369 @@
         <w:tc>
           <w:tcPr>
             <w:tcW w:type="dxa" w:w="1440"/>
-            <w:shd w:fill="aliceblue"/>
+            <w:shd w:fill="#9D94FF"/>
+          </w:tcPr>
+          <w:p/>
+        </w:tc>
+        <w:tc>
+          <w:tcPr>
+            <w:tcW w:type="dxa" w:w="5760"/>
+          </w:tcPr>
+          <w:p>
+            <w:r>
+              <w:rPr>
+                <w:sz w:val="20"/>
+              </w:rPr>
+              <w:t>- Join or split node</w:t>
+            </w:r>
+          </w:p>
+        </w:tc>
+      </w:tr>
+      <w:tr>
+        <w:trPr>
+          <w:trHeight w:val="259" w:hRule="exact"/>
+        </w:trPr>
+        <w:tc>
+          <w:tcPr>
+            <w:tcW w:type="dxa" w:w="1440"/>
+          </w:tcPr>
+          <w:p/>
+        </w:tc>
+        <w:tc>
+          <w:tcPr>
+            <w:tcW w:type="dxa" w:w="5760"/>
+          </w:tcPr>
+          <w:p/>
+        </w:tc>
+      </w:tr>
+      <w:tr>
+        <w:trPr>
+          <w:trHeight w:val="259" w:hRule="exact"/>
+        </w:trPr>
+        <w:tc>
+          <w:tcPr>
+            <w:tcW w:type="dxa" w:w="1440"/>
+            <w:shd w:fill="#DB59A5"/>
+          </w:tcPr>
+          <w:p/>
+        </w:tc>
+        <w:tc>
+          <w:tcPr>
+            <w:tcW w:type="dxa" w:w="5760"/>
+          </w:tcPr>
+          <w:p>
+            <w:r>
+              <w:rPr>
+                <w:sz w:val="20"/>
+              </w:rPr>
+              <w:t>- Filter node</w:t>
+            </w:r>
+          </w:p>
+        </w:tc>
+      </w:tr>
+      <w:tr>
+        <w:trPr>
+          <w:trHeight w:val="259" w:hRule="exact"/>
+        </w:trPr>
+        <w:tc>
+          <w:tcPr>
+            <w:tcW w:type="dxa" w:w="1440"/>
+          </w:tcPr>
+          <w:p/>
+        </w:tc>
+        <w:tc>
+          <w:tcPr>
+            <w:tcW w:type="dxa" w:w="5760"/>
+          </w:tcPr>
+          <w:p/>
+        </w:tc>
+      </w:tr>
+      <w:tr>
+        <w:trPr>
+          <w:trHeight w:val="259" w:hRule="exact"/>
+        </w:trPr>
+        <w:tc>
+          <w:tcPr>
+            <w:tcW w:type="dxa" w:w="1440"/>
+            <w:shd w:fill="#D0D708"/>
+          </w:tcPr>
+          <w:p/>
+        </w:tc>
+        <w:tc>
+          <w:tcPr>
+            <w:tcW w:type="dxa" w:w="5760"/>
+          </w:tcPr>
+          <w:p>
+            <w:r>
+              <w:rPr>
+                <w:sz w:val="20"/>
+              </w:rPr>
+              <w:t>- Variable</w:t>
+            </w:r>
+          </w:p>
+        </w:tc>
+      </w:tr>
+      <w:tr>
+        <w:trPr>
+          <w:trHeight w:val="259" w:hRule="exact"/>
+        </w:trPr>
+        <w:tc>
+          <w:tcPr>
+            <w:tcW w:type="dxa" w:w="1440"/>
+          </w:tcPr>
+          <w:p/>
+        </w:tc>
+        <w:tc>
+          <w:tcPr>
+            <w:tcW w:type="dxa" w:w="5760"/>
+          </w:tcPr>
+          <w:p/>
+        </w:tc>
+      </w:tr>
+      <w:tr>
+        <w:trPr>
+          <w:trHeight w:val="259" w:hRule="exact"/>
+        </w:trPr>
+        <w:tc>
+          <w:tcPr>
+            <w:tcW w:type="dxa" w:w="1440"/>
+            <w:shd w:fill="#f0f8ff"/>
+          </w:tcPr>
+          <w:p/>
+        </w:tc>
+        <w:tc>
+          <w:tcPr>
+            <w:tcW w:type="dxa" w:w="5760"/>
+          </w:tcPr>
+          <w:p>
+            <w:r>
+              <w:rPr>
+                <w:sz w:val="20"/>
+              </w:rPr>
+              <w:t>- Data transmission</w:t>
+            </w:r>
+          </w:p>
+        </w:tc>
+      </w:tr>
+      <w:tr>
+        <w:trPr>
+          <w:trHeight w:val="259" w:hRule="exact"/>
+        </w:trPr>
+        <w:tc>
+          <w:tcPr>
+            <w:tcW w:type="dxa" w:w="1440"/>
+          </w:tcPr>
+          <w:p/>
+        </w:tc>
+        <w:tc>
+          <w:tcPr>
+            <w:tcW w:type="dxa" w:w="5760"/>
+          </w:tcPr>
+          <w:p/>
+        </w:tc>
+      </w:tr>
+      <w:tr>
+        <w:trPr>
+          <w:trHeight w:val="259" w:hRule="exact"/>
+        </w:trPr>
+        <w:tc>
+          <w:tcPr>
+            <w:tcW w:type="dxa" w:w="1440"/>
+            <w:shd w:fill="#FFB480"/>
+          </w:tcPr>
+          <w:p/>
+        </w:tc>
+        <w:tc>
+          <w:tcPr>
+            <w:tcW w:type="dxa" w:w="5760"/>
+          </w:tcPr>
+          <w:p>
+            <w:r>
+              <w:rPr>
+                <w:sz w:val="20"/>
+              </w:rPr>
+              <w:t>- Transformation (existing column)</w:t>
+            </w:r>
+          </w:p>
+        </w:tc>
+      </w:tr>
+      <w:tr>
+        <w:trPr>
+          <w:trHeight w:val="259" w:hRule="exact"/>
+        </w:trPr>
+        <w:tc>
+          <w:tcPr>
+            <w:tcW w:type="dxa" w:w="1440"/>
+          </w:tcPr>
+          <w:p/>
+        </w:tc>
+        <w:tc>
+          <w:tcPr>
+            <w:tcW w:type="dxa" w:w="5760"/>
+          </w:tcPr>
+          <w:p/>
+        </w:tc>
+      </w:tr>
+      <w:tr>
+        <w:trPr>
+          <w:trHeight w:val="259" w:hRule="exact"/>
+        </w:trPr>
+        <w:tc>
+          <w:tcPr>
+            <w:tcW w:type="dxa" w:w="1440"/>
+            <w:shd w:fill="#FF6961"/>
+          </w:tcPr>
+          <w:p/>
+        </w:tc>
+        <w:tc>
+          <w:tcPr>
+            <w:tcW w:type="dxa" w:w="5760"/>
+          </w:tcPr>
+          <w:p>
+            <w:r>
+              <w:rPr>
+                <w:sz w:val="20"/>
+              </w:rPr>
+              <w:t>- Transformation (new column)</w:t>
+            </w:r>
+          </w:p>
+        </w:tc>
+      </w:tr>
+      <w:tr>
+        <w:trPr>
+          <w:trHeight w:val="259" w:hRule="exact"/>
+        </w:trPr>
+        <w:tc>
+          <w:tcPr>
+            <w:tcW w:type="dxa" w:w="1440"/>
+          </w:tcPr>
+          <w:p/>
+        </w:tc>
+        <w:tc>
+          <w:tcPr>
+            <w:tcW w:type="dxa" w:w="5760"/>
+          </w:tcPr>
+          <w:p/>
+        </w:tc>
+      </w:tr>
+    </w:tbl>
+    <w:p>
+      <w:pPr>
+        <w:pStyle w:val="Heading2"/>
+        <w:jc w:val="center"/>
+      </w:pPr>
+      <w:r>
+        <w:t>External table connection to the control nodes</w:t>
+      </w:r>
+    </w:p>
+    <w:p/>
+    <w:p>
+      <w:pPr>
+        <w:jc w:val="center"/>
+      </w:pPr>
+      <w:r>
+        <w:drawing>
+          <wp:inline xmlns:a="http://schemas.openxmlformats.org/drawingml/2006/main" xmlns:pic="http://schemas.openxmlformats.org/drawingml/2006/picture">
+            <wp:extent cx="6400800" cy="3097040"/>
+            <wp:docPr id="3" name="Picture 3"/>
+            <wp:cNvGraphicFramePr>
+              <a:graphicFrameLocks noChangeAspect="1"/>
+            </wp:cNvGraphicFramePr>
+            <a:graphic>
+              <a:graphicData uri="http://schemas.openxmlformats.org/drawingml/2006/picture">
+                <pic:pic>
+                  <pic:nvPicPr>
+                    <pic:cNvPr id="0" name="external_control.jpg"/>
+                    <pic:cNvPicPr/>
+                  </pic:nvPicPr>
+                  <pic:blipFill>
+                    <a:blip r:embed="rId11"/>
+                    <a:stretch>
+                      <a:fillRect/>
+                    </a:stretch>
+                  </pic:blipFill>
+                  <pic:spPr>
+                    <a:xfrm>
+                      <a:off x="0" y="0"/>
+                      <a:ext cx="6400800" cy="3097040"/>
+                    </a:xfrm>
+                    <a:prstGeom prst="rect"/>
+                  </pic:spPr>
+                </pic:pic>
+              </a:graphicData>
+            </a:graphic>
+          </wp:inline>
+        </w:drawing>
+      </w:r>
+    </w:p>
+    <w:p>
+      <w:pPr>
+        <w:pStyle w:val="Heading3"/>
+      </w:pPr>
+      <w:r>
+        <w:t>Legend:</w:t>
+      </w:r>
+    </w:p>
+    <w:tbl>
+      <w:tblPr>
+        <w:tblW w:type="auto" w:w="0"/>
+        <w:tblLayout w:type="fixed"/>
+        <w:tblLook w:firstColumn="1" w:firstRow="1" w:lastColumn="0" w:lastRow="0" w:noHBand="0" w:noVBand="1" w:val="04A0"/>
+      </w:tblPr>
+      <w:tblGrid>
+        <w:gridCol w:w="4320"/>
+        <w:gridCol w:w="4320"/>
+      </w:tblGrid>
+      <w:tr>
+        <w:trPr>
+          <w:trHeight w:val="259" w:hRule="exact"/>
+        </w:trPr>
+        <w:tc>
+          <w:tcPr>
+            <w:tcW w:type="dxa" w:w="1440"/>
+            <w:shd w:fill="#42D6A4"/>
+          </w:tcPr>
+          <w:p/>
+        </w:tc>
+        <w:tc>
+          <w:tcPr>
+            <w:tcW w:type="dxa" w:w="5760"/>
+          </w:tcPr>
+          <w:p>
+            <w:r>
+              <w:rPr>
+                <w:sz w:val="20"/>
+              </w:rPr>
+              <w:t>- External table</w:t>
+            </w:r>
+          </w:p>
+        </w:tc>
+      </w:tr>
+      <w:tr>
+        <w:trPr>
+          <w:trHeight w:val="259" w:hRule="exact"/>
+        </w:trPr>
+        <w:tc>
+          <w:tcPr>
+            <w:tcW w:type="dxa" w:w="1440"/>
+          </w:tcPr>
+          <w:p/>
+        </w:tc>
+        <w:tc>
+          <w:tcPr>
+            <w:tcW w:type="dxa" w:w="5760"/>
+          </w:tcPr>
+          <w:p/>
+        </w:tc>
+      </w:tr>
+      <w:tr>
+        <w:trPr>
+          <w:trHeight w:val="259" w:hRule="exact"/>
+        </w:trPr>
+        <w:tc>
+          <w:tcPr>
+            <w:tcW w:type="dxa" w:w="1440"/>
+            <w:shd w:fill="#D0D3D3"/>
           </w:tcPr>
           <w:p/>
         </w:tc>
@@ -1543,6 +1947,56 @@
           </w:p>
         </w:tc>
       </w:tr>
+      <w:tr>
+        <w:tc>
+          <w:tcPr>
+            <w:tcW w:type="dxa" w:w="1440"/>
+          </w:tcPr>
+          <w:p>
+            <w:pPr>
+              <w:jc w:val="center"/>
+            </w:pPr>
+            <w:r>
+              <w:rPr>
+                <w:sz w:val="20"/>
+              </w:rPr>
+              <w:t>Region merge@Merge Join</w:t>
+            </w:r>
+          </w:p>
+        </w:tc>
+        <w:tc>
+          <w:tcPr>
+            <w:tcW w:type="dxa" w:w="1440"/>
+          </w:tcPr>
+          <w:p>
+            <w:pPr>
+              <w:jc w:val="center"/>
+            </w:pPr>
+            <w:r>
+              <w:rPr>
+                <w:sz w:val="20"/>
+              </w:rPr>
+              <w:t>Lookup</w:t>
+            </w:r>
+          </w:p>
+        </w:tc>
+        <w:tc>
+          <w:tcPr>
+            <w:tcW w:type="dxa" w:w="1440"/>
+          </w:tcPr>
+          <w:p>
+            <w:pPr>
+              <w:jc w:val="center"/>
+            </w:pPr>
+            <w:r>
+              <w:rPr>
+                <w:sz w:val="20"/>
+              </w:rPr>
+              <w:t>Inner join</w:t>
+            </w:r>
+          </w:p>
+        </w:tc>
+      </w:tr>
     </w:tbl>
     <w:p/>
     <w:p>
@@ -1586,8 +2040,8 @@
       <w:r>
         <w:drawing>
           <wp:inline xmlns:a="http://schemas.openxmlformats.org/drawingml/2006/main" xmlns:pic="http://schemas.openxmlformats.org/drawingml/2006/picture">
-            <wp:extent cx="6400800" cy="3595254"/>
-            <wp:docPr id="3" name="Picture 3"/>
+            <wp:extent cx="6400800" cy="3139807"/>
+            <wp:docPr id="4" name="Picture 4"/>
             <wp:cNvGraphicFramePr>
               <a:graphicFrameLocks noChangeAspect="1"/>
             </wp:cNvGraphicFramePr>
@@ -1599,7 +2053,7 @@
                     <pic:cNvPicPr/>
                   </pic:nvPicPr>
                   <pic:blipFill>
-                    <a:blip r:embed="rId11"/>
+                    <a:blip r:embed="rId12"/>
                     <a:stretch>
                       <a:fillRect/>
                     </a:stretch>
@@ -1607,7 +2061,7 @@
                   <pic:spPr>
                     <a:xfrm>
                       <a:off x="0" y="0"/>
-                      <a:ext cx="6400800" cy="3595254"/>
+                      <a:ext cx="6400800" cy="3139807"/>
                     </a:xfrm>
                     <a:prstGeom prst="rect"/>
                   </pic:spPr>
@@ -1643,7 +2097,7 @@
         <w:tc>
           <w:tcPr>
             <w:tcW w:type="dxa" w:w="1440"/>
-            <w:shd w:fill="black"/>
+            <w:shd w:fill="#D0D3D3"/>
           </w:tcPr>
           <w:p/>
         </w:tc>
@@ -1685,7 +2139,7 @@
         <w:tc>
           <w:tcPr>
             <w:tcW w:type="dxa" w:w="1440"/>
-            <w:shd w:fill="gold"/>
+            <w:shd w:fill="#42D6A4"/>
           </w:tcPr>
           <w:p/>
         </w:tc>
@@ -1727,7 +2181,7 @@
         <w:tc>
           <w:tcPr>
             <w:tcW w:type="dxa" w:w="1440"/>
-            <w:shd w:fill="dodgerblue"/>
+            <w:shd w:fill="#9D94FF"/>
           </w:tcPr>
           <w:p/>
         </w:tc>
@@ -1769,7 +2223,7 @@
         <w:tc>
           <w:tcPr>
             <w:tcW w:type="dxa" w:w="1440"/>
-            <w:shd w:fill="green"/>
+            <w:shd w:fill="#D0D708"/>
           </w:tcPr>
           <w:p/>
         </w:tc>
@@ -1811,7 +2265,7 @@
         <w:tc>
           <w:tcPr>
             <w:tcW w:type="dxa" w:w="1440"/>
-            <w:shd w:fill="aliceblue"/>
+            <w:shd w:fill="#f0f8ff"/>
           </w:tcPr>
           <w:p/>
         </w:tc>
@@ -1853,7 +2307,7 @@
         <w:tc>
           <w:tcPr>
             <w:tcW w:type="dxa" w:w="1440"/>
-            <w:shd w:fill="orangered"/>
+            <w:shd w:fill="#FFB480"/>
           </w:tcPr>
           <w:p/>
         </w:tc>
@@ -1895,7 +2349,7 @@
         <w:tc>
           <w:tcPr>
             <w:tcW w:type="dxa" w:w="1440"/>
-            <w:shd w:fill="darkred"/>
+            <w:shd w:fill="#FF6961"/>
           </w:tcPr>
           <w:p/>
         </w:tc>

</xml_diff>

<commit_message>
Temp file for analysis error tables
</commit_message>
<xml_diff>
--- a/output-data/reports/MA_Rationalization_Model_Results.docx
+++ b/output-data/reports/MA_Rationalization_Model_Results.docx
@@ -71,7 +71,7 @@
         <w:jc w:val="right"/>
       </w:pPr>
       <w:r>
-        <w:t>Date: 2024-12-12</w:t>
+        <w:t>Date: 2024-12-17</w:t>
       </w:r>
     </w:p>
     <w:p>
@@ -179,109 +179,7 @@
               <w:rPr>
                 <w:sz w:val="20"/>
               </w:rPr>
-              <w:t>6</w:t>
-            </w:r>
-          </w:p>
-        </w:tc>
-      </w:tr>
-      <w:tr>
-        <w:tc>
-          <w:tcPr>
-            <w:tcW w:type="dxa" w:w="1440"/>
-          </w:tcPr>
-          <w:p>
-            <w:pPr>
-              <w:jc w:val="center"/>
-            </w:pPr>
-            <w:r>
-              <w:rPr>
-                <w:sz w:val="20"/>
-              </w:rPr>
-              <w:t>Data Flow Task</w:t>
-            </w:r>
-          </w:p>
-        </w:tc>
-        <w:tc>
-          <w:tcPr>
-            <w:tcW w:type="dxa" w:w="1440"/>
-          </w:tcPr>
-          <w:p>
-            <w:pPr>
-              <w:jc w:val="center"/>
-            </w:pPr>
-            <w:r>
-              <w:rPr>
-                <w:sz w:val="20"/>
-              </w:rPr>
-              <w:t>2</w:t>
-            </w:r>
-          </w:p>
-        </w:tc>
-      </w:tr>
-      <w:tr>
-        <w:tc>
-          <w:tcPr>
-            <w:tcW w:type="dxa" w:w="1440"/>
-          </w:tcPr>
-          <w:p>
-            <w:pPr>
-              <w:jc w:val="center"/>
-            </w:pPr>
-            <w:r>
-              <w:rPr>
-                <w:sz w:val="20"/>
-              </w:rPr>
-              <w:t>Foreach Loop Container</w:t>
-            </w:r>
-          </w:p>
-        </w:tc>
-        <w:tc>
-          <w:tcPr>
-            <w:tcW w:type="dxa" w:w="1440"/>
-          </w:tcPr>
-          <w:p>
-            <w:pPr>
-              <w:jc w:val="center"/>
-            </w:pPr>
-            <w:r>
-              <w:rPr>
-                <w:sz w:val="20"/>
-              </w:rPr>
-              <w:t>1</w:t>
-            </w:r>
-          </w:p>
-        </w:tc>
-      </w:tr>
-      <w:tr>
-        <w:tc>
-          <w:tcPr>
-            <w:tcW w:type="dxa" w:w="1440"/>
-          </w:tcPr>
-          <w:p>
-            <w:pPr>
-              <w:jc w:val="center"/>
-            </w:pPr>
-            <w:r>
-              <w:rPr>
-                <w:sz w:val="20"/>
-              </w:rPr>
-              <w:t>Expression Task</w:t>
-            </w:r>
-          </w:p>
-        </w:tc>
-        <w:tc>
-          <w:tcPr>
-            <w:tcW w:type="dxa" w:w="1440"/>
-          </w:tcPr>
-          <w:p>
-            <w:pPr>
-              <w:jc w:val="center"/>
-            </w:pPr>
-            <w:r>
-              <w:rPr>
-                <w:sz w:val="20"/>
-              </w:rPr>
-              <w:t>1</w:t>
+              <w:t>10</w:t>
             </w:r>
           </w:p>
         </w:tc>
@@ -937,7 +835,7 @@
               <w:rPr>
                 <w:sz w:val="20"/>
               </w:rPr>
-              <w:t>Variable</w:t>
+              <w:t>DataSources</w:t>
             </w:r>
           </w:p>
         </w:tc>
@@ -953,7 +851,7 @@
               <w:rPr>
                 <w:sz w:val="20"/>
               </w:rPr>
-              <w:t>2</w:t>
+              <w:t>16</w:t>
             </w:r>
           </w:p>
         </w:tc>
@@ -971,7 +869,7 @@
               <w:rPr>
                 <w:sz w:val="20"/>
               </w:rPr>
-              <w:t>DerivedColumn</w:t>
+              <w:t>variable</w:t>
             </w:r>
           </w:p>
         </w:tc>
@@ -987,7 +885,7 @@
               <w:rPr>
                 <w:sz w:val="20"/>
               </w:rPr>
-              <w:t>2</w:t>
+              <w:t>12</w:t>
             </w:r>
           </w:p>
         </w:tc>
@@ -1005,7 +903,7 @@
               <w:rPr>
                 <w:sz w:val="20"/>
               </w:rPr>
-              <w:t>RowCount</w:t>
+              <w:t>query</w:t>
             </w:r>
           </w:p>
         </w:tc>
@@ -1021,7 +919,7 @@
               <w:rPr>
                 <w:sz w:val="20"/>
               </w:rPr>
-              <w:t>2</w:t>
+              <w:t>9</w:t>
             </w:r>
           </w:p>
         </w:tc>
@@ -1039,7 +937,7 @@
               <w:rPr>
                 <w:sz w:val="20"/>
               </w:rPr>
-              <w:t>SSISODBCDst</w:t>
+              <w:t>subquery</w:t>
             </w:r>
           </w:p>
         </w:tc>
@@ -1055,7 +953,7 @@
               <w:rPr>
                 <w:sz w:val="20"/>
               </w:rPr>
-              <w:t>2</w:t>
+              <w:t>9</w:t>
             </w:r>
           </w:p>
         </w:tc>
@@ -1073,7 +971,7 @@
               <w:rPr>
                 <w:sz w:val="20"/>
               </w:rPr>
-              <w:t>DataDestinations</w:t>
+              <w:t>delete table where</w:t>
             </w:r>
           </w:p>
         </w:tc>
@@ -1090,176 +988,6 @@
                 <w:sz w:val="20"/>
               </w:rPr>
               <w:t>2</w:t>
-            </w:r>
-          </w:p>
-        </w:tc>
-      </w:tr>
-      <w:tr>
-        <w:tc>
-          <w:tcPr>
-            <w:tcW w:type="dxa" w:w="1440"/>
-          </w:tcPr>
-          <w:p>
-            <w:pPr>
-              <w:jc w:val="center"/>
-            </w:pPr>
-            <w:r>
-              <w:rPr>
-                <w:sz w:val="20"/>
-              </w:rPr>
-              <w:t>DataSources</w:t>
-            </w:r>
-          </w:p>
-        </w:tc>
-        <w:tc>
-          <w:tcPr>
-            <w:tcW w:type="dxa" w:w="1440"/>
-          </w:tcPr>
-          <w:p>
-            <w:pPr>
-              <w:jc w:val="center"/>
-            </w:pPr>
-            <w:r>
-              <w:rPr>
-                <w:sz w:val="20"/>
-              </w:rPr>
-              <w:t>2</w:t>
-            </w:r>
-          </w:p>
-        </w:tc>
-      </w:tr>
-      <w:tr>
-        <w:tc>
-          <w:tcPr>
-            <w:tcW w:type="dxa" w:w="1440"/>
-          </w:tcPr>
-          <w:p>
-            <w:pPr>
-              <w:jc w:val="center"/>
-            </w:pPr>
-            <w:r>
-              <w:rPr>
-                <w:sz w:val="20"/>
-              </w:rPr>
-              <w:t>SSISODBCSrc</w:t>
-            </w:r>
-          </w:p>
-        </w:tc>
-        <w:tc>
-          <w:tcPr>
-            <w:tcW w:type="dxa" w:w="1440"/>
-          </w:tcPr>
-          <w:p>
-            <w:pPr>
-              <w:jc w:val="center"/>
-            </w:pPr>
-            <w:r>
-              <w:rPr>
-                <w:sz w:val="20"/>
-              </w:rPr>
-              <w:t>1</w:t>
-            </w:r>
-          </w:p>
-        </w:tc>
-      </w:tr>
-      <w:tr>
-        <w:tc>
-          <w:tcPr>
-            <w:tcW w:type="dxa" w:w="1440"/>
-          </w:tcPr>
-          <w:p>
-            <w:pPr>
-              <w:jc w:val="center"/>
-            </w:pPr>
-            <w:r>
-              <w:rPr>
-                <w:sz w:val="20"/>
-              </w:rPr>
-              <w:t>Lookup</w:t>
-            </w:r>
-          </w:p>
-        </w:tc>
-        <w:tc>
-          <w:tcPr>
-            <w:tcW w:type="dxa" w:w="1440"/>
-          </w:tcPr>
-          <w:p>
-            <w:pPr>
-              <w:jc w:val="center"/>
-            </w:pPr>
-            <w:r>
-              <w:rPr>
-                <w:sz w:val="20"/>
-              </w:rPr>
-              <w:t>1</w:t>
-            </w:r>
-          </w:p>
-        </w:tc>
-      </w:tr>
-      <w:tr>
-        <w:tc>
-          <w:tcPr>
-            <w:tcW w:type="dxa" w:w="1440"/>
-          </w:tcPr>
-          <w:p>
-            <w:pPr>
-              <w:jc w:val="center"/>
-            </w:pPr>
-            <w:r>
-              <w:rPr>
-                <w:sz w:val="20"/>
-              </w:rPr>
-              <w:t>ConditionalSplit</w:t>
-            </w:r>
-          </w:p>
-        </w:tc>
-        <w:tc>
-          <w:tcPr>
-            <w:tcW w:type="dxa" w:w="1440"/>
-          </w:tcPr>
-          <w:p>
-            <w:pPr>
-              <w:jc w:val="center"/>
-            </w:pPr>
-            <w:r>
-              <w:rPr>
-                <w:sz w:val="20"/>
-              </w:rPr>
-              <w:t>1</w:t>
-            </w:r>
-          </w:p>
-        </w:tc>
-      </w:tr>
-      <w:tr>
-        <w:tc>
-          <w:tcPr>
-            <w:tcW w:type="dxa" w:w="1440"/>
-          </w:tcPr>
-          <w:p>
-            <w:pPr>
-              <w:jc w:val="center"/>
-            </w:pPr>
-            <w:r>
-              <w:rPr>
-                <w:sz w:val="20"/>
-              </w:rPr>
-              <w:t>UnionAll</w:t>
-            </w:r>
-          </w:p>
-        </w:tc>
-        <w:tc>
-          <w:tcPr>
-            <w:tcW w:type="dxa" w:w="1440"/>
-          </w:tcPr>
-          <w:p>
-            <w:pPr>
-              <w:jc w:val="center"/>
-            </w:pPr>
-            <w:r>
-              <w:rPr>
-                <w:sz w:val="20"/>
-              </w:rPr>
-              <w:t>1</w:t>
             </w:r>
           </w:p>
         </w:tc>
@@ -1343,7 +1071,143 @@
               <w:rPr>
                 <w:sz w:val="20"/>
               </w:rPr>
-              <w:t>Suppliers_Extract</w:t>
+              <w:t>Run_Time_Description</w:t>
+            </w:r>
+          </w:p>
+        </w:tc>
+        <w:tc>
+          <w:tcPr>
+            <w:tcW w:type="dxa" w:w="1440"/>
+          </w:tcPr>
+          <w:p>
+            <w:pPr>
+              <w:jc w:val="center"/>
+            </w:pPr>
+            <w:r>
+              <w:rPr>
+                <w:sz w:val="20"/>
+              </w:rPr>
+              <w:t>3</w:t>
+            </w:r>
+          </w:p>
+        </w:tc>
+      </w:tr>
+      <w:tr>
+        <w:tc>
+          <w:tcPr>
+            <w:tcW w:type="dxa" w:w="1440"/>
+          </w:tcPr>
+          <w:p>
+            <w:pPr>
+              <w:jc w:val="center"/>
+            </w:pPr>
+            <w:r>
+              <w:rPr>
+                <w:sz w:val="20"/>
+              </w:rPr>
+              <w:t>tbl_Product_file</w:t>
+            </w:r>
+          </w:p>
+        </w:tc>
+        <w:tc>
+          <w:tcPr>
+            <w:tcW w:type="dxa" w:w="1440"/>
+          </w:tcPr>
+          <w:p>
+            <w:pPr>
+              <w:jc w:val="center"/>
+            </w:pPr>
+            <w:r>
+              <w:rPr>
+                <w:sz w:val="20"/>
+              </w:rPr>
+              <w:t>2</w:t>
+            </w:r>
+          </w:p>
+        </w:tc>
+      </w:tr>
+      <w:tr>
+        <w:tc>
+          <w:tcPr>
+            <w:tcW w:type="dxa" w:w="1440"/>
+          </w:tcPr>
+          <w:p>
+            <w:pPr>
+              <w:jc w:val="center"/>
+            </w:pPr>
+            <w:r>
+              <w:rPr>
+                <w:sz w:val="20"/>
+              </w:rPr>
+              <w:t>tbl_File_State</w:t>
+            </w:r>
+          </w:p>
+        </w:tc>
+        <w:tc>
+          <w:tcPr>
+            <w:tcW w:type="dxa" w:w="1440"/>
+          </w:tcPr>
+          <w:p>
+            <w:pPr>
+              <w:jc w:val="center"/>
+            </w:pPr>
+            <w:r>
+              <w:rPr>
+                <w:sz w:val="20"/>
+              </w:rPr>
+              <w:t>2</w:t>
+            </w:r>
+          </w:p>
+        </w:tc>
+      </w:tr>
+      <w:tr>
+        <w:tc>
+          <w:tcPr>
+            <w:tcW w:type="dxa" w:w="1440"/>
+          </w:tcPr>
+          <w:p>
+            <w:pPr>
+              <w:jc w:val="center"/>
+            </w:pPr>
+            <w:r>
+              <w:rPr>
+                <w:sz w:val="20"/>
+              </w:rPr>
+              <w:t>tbl_Product_parameter</w:t>
+            </w:r>
+          </w:p>
+        </w:tc>
+        <w:tc>
+          <w:tcPr>
+            <w:tcW w:type="dxa" w:w="1440"/>
+          </w:tcPr>
+          <w:p>
+            <w:pPr>
+              <w:jc w:val="center"/>
+            </w:pPr>
+            <w:r>
+              <w:rPr>
+                <w:sz w:val="20"/>
+              </w:rPr>
+              <w:t>2</w:t>
+            </w:r>
+          </w:p>
+        </w:tc>
+      </w:tr>
+      <w:tr>
+        <w:tc>
+          <w:tcPr>
+            <w:tcW w:type="dxa" w:w="1440"/>
+          </w:tcPr>
+          <w:p>
+            <w:pPr>
+              <w:jc w:val="center"/>
+            </w:pPr>
+            <w:r>
+              <w:rPr>
+                <w:sz w:val="20"/>
+              </w:rPr>
+              <w:t>REP_Master_GAP</w:t>
             </w:r>
           </w:p>
         </w:tc>
@@ -1377,7 +1241,279 @@
               <w:rPr>
                 <w:sz w:val="20"/>
               </w:rPr>
-              <w:t>Products_Extract</w:t>
+              <w:t>REP_Discount_Factors</w:t>
+            </w:r>
+          </w:p>
+        </w:tc>
+        <w:tc>
+          <w:tcPr>
+            <w:tcW w:type="dxa" w:w="1440"/>
+          </w:tcPr>
+          <w:p>
+            <w:pPr>
+              <w:jc w:val="center"/>
+            </w:pPr>
+            <w:r>
+              <w:rPr>
+                <w:sz w:val="20"/>
+              </w:rPr>
+              <w:t>1</w:t>
+            </w:r>
+          </w:p>
+        </w:tc>
+      </w:tr>
+      <w:tr>
+        <w:tc>
+          <w:tcPr>
+            <w:tcW w:type="dxa" w:w="1440"/>
+          </w:tcPr>
+          <w:p>
+            <w:pPr>
+              <w:jc w:val="center"/>
+            </w:pPr>
+            <w:r>
+              <w:rPr>
+                <w:sz w:val="20"/>
+              </w:rPr>
+              <w:t>FTP_Base</w:t>
+            </w:r>
+          </w:p>
+        </w:tc>
+        <w:tc>
+          <w:tcPr>
+            <w:tcW w:type="dxa" w:w="1440"/>
+          </w:tcPr>
+          <w:p>
+            <w:pPr>
+              <w:jc w:val="center"/>
+            </w:pPr>
+            <w:r>
+              <w:rPr>
+                <w:sz w:val="20"/>
+              </w:rPr>
+              <w:t>1</w:t>
+            </w:r>
+          </w:p>
+        </w:tc>
+      </w:tr>
+      <w:tr>
+        <w:tc>
+          <w:tcPr>
+            <w:tcW w:type="dxa" w:w="1440"/>
+          </w:tcPr>
+          <w:p>
+            <w:pPr>
+              <w:jc w:val="center"/>
+            </w:pPr>
+            <w:r>
+              <w:rPr>
+                <w:sz w:val="20"/>
+              </w:rPr>
+              <w:t>FTP_Shocks</w:t>
+            </w:r>
+          </w:p>
+        </w:tc>
+        <w:tc>
+          <w:tcPr>
+            <w:tcW w:type="dxa" w:w="1440"/>
+          </w:tcPr>
+          <w:p>
+            <w:pPr>
+              <w:jc w:val="center"/>
+            </w:pPr>
+            <w:r>
+              <w:rPr>
+                <w:sz w:val="20"/>
+              </w:rPr>
+              <w:t>1</w:t>
+            </w:r>
+          </w:p>
+        </w:tc>
+      </w:tr>
+      <w:tr>
+        <w:tc>
+          <w:tcPr>
+            <w:tcW w:type="dxa" w:w="1440"/>
+          </w:tcPr>
+          <w:p>
+            <w:pPr>
+              <w:jc w:val="center"/>
+            </w:pPr>
+            <w:r>
+              <w:rPr>
+                <w:sz w:val="20"/>
+              </w:rPr>
+              <w:t>FTP_Unpivot</w:t>
+            </w:r>
+          </w:p>
+        </w:tc>
+        <w:tc>
+          <w:tcPr>
+            <w:tcW w:type="dxa" w:w="1440"/>
+          </w:tcPr>
+          <w:p>
+            <w:pPr>
+              <w:jc w:val="center"/>
+            </w:pPr>
+            <w:r>
+              <w:rPr>
+                <w:sz w:val="20"/>
+              </w:rPr>
+              <w:t>1</w:t>
+            </w:r>
+          </w:p>
+        </w:tc>
+      </w:tr>
+      <w:tr>
+        <w:tc>
+          <w:tcPr>
+            <w:tcW w:type="dxa" w:w="1440"/>
+          </w:tcPr>
+          <w:p>
+            <w:pPr>
+              <w:jc w:val="center"/>
+            </w:pPr>
+            <w:r>
+              <w:rPr>
+                <w:sz w:val="20"/>
+              </w:rPr>
+              <w:t>GAP</w:t>
+            </w:r>
+          </w:p>
+        </w:tc>
+        <w:tc>
+          <w:tcPr>
+            <w:tcW w:type="dxa" w:w="1440"/>
+          </w:tcPr>
+          <w:p>
+            <w:pPr>
+              <w:jc w:val="center"/>
+            </w:pPr>
+            <w:r>
+              <w:rPr>
+                <w:sz w:val="20"/>
+              </w:rPr>
+              <w:t>1</w:t>
+            </w:r>
+          </w:p>
+        </w:tc>
+      </w:tr>
+      <w:tr>
+        <w:tc>
+          <w:tcPr>
+            <w:tcW w:type="dxa" w:w="1440"/>
+          </w:tcPr>
+          <w:p>
+            <w:pPr>
+              <w:jc w:val="center"/>
+            </w:pPr>
+            <w:r>
+              <w:rPr>
+                <w:sz w:val="20"/>
+              </w:rPr>
+              <w:t>Forecast_Periods</w:t>
+            </w:r>
+          </w:p>
+        </w:tc>
+        <w:tc>
+          <w:tcPr>
+            <w:tcW w:type="dxa" w:w="1440"/>
+          </w:tcPr>
+          <w:p>
+            <w:pPr>
+              <w:jc w:val="center"/>
+            </w:pPr>
+            <w:r>
+              <w:rPr>
+                <w:sz w:val="20"/>
+              </w:rPr>
+              <w:t>1</w:t>
+            </w:r>
+          </w:p>
+        </w:tc>
+      </w:tr>
+      <w:tr>
+        <w:tc>
+          <w:tcPr>
+            <w:tcW w:type="dxa" w:w="1440"/>
+          </w:tcPr>
+          <w:p>
+            <w:pPr>
+              <w:jc w:val="center"/>
+            </w:pPr>
+            <w:r>
+              <w:rPr>
+                <w:sz w:val="20"/>
+              </w:rPr>
+              <w:t>Account_Dimension</w:t>
+            </w:r>
+          </w:p>
+        </w:tc>
+        <w:tc>
+          <w:tcPr>
+            <w:tcW w:type="dxa" w:w="1440"/>
+          </w:tcPr>
+          <w:p>
+            <w:pPr>
+              <w:jc w:val="center"/>
+            </w:pPr>
+            <w:r>
+              <w:rPr>
+                <w:sz w:val="20"/>
+              </w:rPr>
+              <w:t>1</w:t>
+            </w:r>
+          </w:p>
+        </w:tc>
+      </w:tr>
+      <w:tr>
+        <w:tc>
+          <w:tcPr>
+            <w:tcW w:type="dxa" w:w="1440"/>
+          </w:tcPr>
+          <w:p>
+            <w:pPr>
+              <w:jc w:val="center"/>
+            </w:pPr>
+            <w:r>
+              <w:rPr>
+                <w:sz w:val="20"/>
+              </w:rPr>
+              <w:t>PlanningDimentsions</w:t>
+            </w:r>
+          </w:p>
+        </w:tc>
+        <w:tc>
+          <w:tcPr>
+            <w:tcW w:type="dxa" w:w="1440"/>
+          </w:tcPr>
+          <w:p>
+            <w:pPr>
+              <w:jc w:val="center"/>
+            </w:pPr>
+            <w:r>
+              <w:rPr>
+                <w:sz w:val="20"/>
+              </w:rPr>
+              <w:t>1</w:t>
+            </w:r>
+          </w:p>
+        </w:tc>
+      </w:tr>
+      <w:tr>
+        <w:tc>
+          <w:tcPr>
+            <w:tcW w:type="dxa" w:w="1440"/>
+          </w:tcPr>
+          <w:p>
+            <w:pPr>
+              <w:jc w:val="center"/>
+            </w:pPr>
+            <w:r>
+              <w:rPr>
+                <w:sz w:val="20"/>
+              </w:rPr>
+              <w:t>LKP_Counterparty</w:t>
             </w:r>
           </w:p>
         </w:tc>
@@ -1460,74 +1596,6 @@
                 <w:sz w:val="20"/>
               </w:rPr>
               <w:t>Occurrences</w:t>
-            </w:r>
-          </w:p>
-        </w:tc>
-      </w:tr>
-      <w:tr>
-        <w:tc>
-          <w:tcPr>
-            <w:tcW w:type="dxa" w:w="1440"/>
-          </w:tcPr>
-          <w:p>
-            <w:pPr>
-              <w:jc w:val="center"/>
-            </w:pPr>
-            <w:r>
-              <w:rPr>
-                <w:sz w:val="20"/>
-              </w:rPr>
-              <w:t>Supp_Prod_output</w:t>
-            </w:r>
-          </w:p>
-        </w:tc>
-        <w:tc>
-          <w:tcPr>
-            <w:tcW w:type="dxa" w:w="1440"/>
-          </w:tcPr>
-          <w:p>
-            <w:pPr>
-              <w:jc w:val="center"/>
-            </w:pPr>
-            <w:r>
-              <w:rPr>
-                <w:sz w:val="20"/>
-              </w:rPr>
-              <w:t>1</w:t>
-            </w:r>
-          </w:p>
-        </w:tc>
-      </w:tr>
-      <w:tr>
-        <w:tc>
-          <w:tcPr>
-            <w:tcW w:type="dxa" w:w="1440"/>
-          </w:tcPr>
-          <w:p>
-            <w:pPr>
-              <w:jc w:val="center"/>
-            </w:pPr>
-            <w:r>
-              <w:rPr>
-                <w:sz w:val="20"/>
-              </w:rPr>
-              <w:t>Error_lines</w:t>
-            </w:r>
-          </w:p>
-        </w:tc>
-        <w:tc>
-          <w:tcPr>
-            <w:tcW w:type="dxa" w:w="1440"/>
-          </w:tcPr>
-          <w:p>
-            <w:pPr>
-              <w:jc w:val="center"/>
-            </w:pPr>
-            <w:r>
-              <w:rPr>
-                <w:sz w:val="20"/>
-              </w:rPr>
-              <w:t>1</w:t>
             </w:r>
           </w:p>
         </w:tc>
@@ -1628,7 +1696,7 @@
               <w:rPr>
                 <w:sz w:val="20"/>
               </w:rPr>
-              <w:t>Merge and filter@Alter name pref</w:t>
+              <w:t>Package\select_res@subquery_1_Package\select_res</w:t>
             </w:r>
           </w:p>
         </w:tc>
@@ -1644,7 +1712,7 @@
               <w:rPr>
                 <w:sz w:val="20"/>
               </w:rPr>
-              <w:t>CompanyName</w:t>
+              <w:t>MAX(QRM.Run_Time_Description.DateTimeStamp)</w:t>
             </w:r>
           </w:p>
         </w:tc>
@@ -1660,7 +1728,7 @@
               <w:rPr>
                 <w:sz w:val="20"/>
               </w:rPr>
-              <w:t>"PREF_" + CompanyName</w:t>
+              <w:t>MAX(QRM.Run_Time_Description.DateTimeStamp)</w:t>
             </w:r>
           </w:p>
         </w:tc>
@@ -1678,7 +1746,7 @@
               <w:rPr>
                 <w:sz w:val="20"/>
               </w:rPr>
-              <w:t>Merge and filter@Error_match_column</w:t>
+              <w:t>query_User::Run_time_descip</w:t>
             </w:r>
           </w:p>
         </w:tc>
@@ -1694,7 +1762,7 @@
               <w:rPr>
                 <w:sz w:val="20"/>
               </w:rPr>
-              <w:t>Match_lookup</w:t>
+              <w:t>CAST(QRM.Run_Time_Description.forecastid</w:t>
             </w:r>
           </w:p>
         </w:tc>
@@ -1710,7 +1778,807 @@
               <w:rPr>
                 <w:sz w:val="20"/>
               </w:rPr>
-              <w:t>"No_match"</w:t>
+              <w:t>CAST(QRM.Run_Time_Description.forecastid AS INTEGER) AS forcastid</w:t>
+            </w:r>
+          </w:p>
+        </w:tc>
+      </w:tr>
+      <w:tr>
+        <w:tc>
+          <w:tcPr>
+            <w:tcW w:type="dxa" w:w="1440"/>
+          </w:tcPr>
+          <w:p>
+            <w:pPr>
+              <w:jc w:val="center"/>
+            </w:pPr>
+            <w:r>
+              <w:rPr>
+                <w:sz w:val="20"/>
+              </w:rPr>
+              <w:t>Package\RecordCount@subquery_3_Package\RecordCount</w:t>
+            </w:r>
+          </w:p>
+        </w:tc>
+        <w:tc>
+          <w:tcPr>
+            <w:tcW w:type="dxa" w:w="1440"/>
+          </w:tcPr>
+          <w:p>
+            <w:pPr>
+              <w:jc w:val="center"/>
+            </w:pPr>
+            <w:r>
+              <w:rPr>
+                <w:sz w:val="20"/>
+              </w:rPr>
+              <w:t>COUNT(*)</w:t>
+            </w:r>
+          </w:p>
+        </w:tc>
+        <w:tc>
+          <w:tcPr>
+            <w:tcW w:type="dxa" w:w="1440"/>
+          </w:tcPr>
+          <w:p>
+            <w:pPr>
+              <w:jc w:val="center"/>
+            </w:pPr>
+            <w:r>
+              <w:rPr>
+                <w:sz w:val="20"/>
+              </w:rPr>
+              <w:t>COUNT(*) AS FUP_CNT</w:t>
+            </w:r>
+          </w:p>
+        </w:tc>
+      </w:tr>
+      <w:tr>
+        <w:tc>
+          <w:tcPr>
+            <w:tcW w:type="dxa" w:w="1440"/>
+          </w:tcPr>
+          <w:p>
+            <w:pPr>
+              <w:jc w:val="center"/>
+            </w:pPr>
+            <w:r>
+              <w:rPr>
+                <w:sz w:val="20"/>
+              </w:rPr>
+              <w:t>Package\RecordCount@subquery_2_Package\RecordCount</w:t>
+            </w:r>
+          </w:p>
+        </w:tc>
+        <w:tc>
+          <w:tcPr>
+            <w:tcW w:type="dxa" w:w="1440"/>
+          </w:tcPr>
+          <w:p>
+            <w:pPr>
+              <w:jc w:val="center"/>
+            </w:pPr>
+            <w:r>
+              <w:rPr>
+                <w:sz w:val="20"/>
+              </w:rPr>
+              <w:t>COUNT(*)</w:t>
+            </w:r>
+          </w:p>
+        </w:tc>
+        <w:tc>
+          <w:tcPr>
+            <w:tcW w:type="dxa" w:w="1440"/>
+          </w:tcPr>
+          <w:p>
+            <w:pPr>
+              <w:jc w:val="center"/>
+            </w:pPr>
+            <w:r>
+              <w:rPr>
+                <w:sz w:val="20"/>
+              </w:rPr>
+              <w:t>COUNT(*) AS FSH_CNT</w:t>
+            </w:r>
+          </w:p>
+        </w:tc>
+      </w:tr>
+      <w:tr>
+        <w:tc>
+          <w:tcPr>
+            <w:tcW w:type="dxa" w:w="1440"/>
+          </w:tcPr>
+          <w:p>
+            <w:pPr>
+              <w:jc w:val="center"/>
+            </w:pPr>
+            <w:r>
+              <w:rPr>
+                <w:sz w:val="20"/>
+              </w:rPr>
+              <w:t>Package\RecordCount@subquery_1_Package\RecordCount</w:t>
+            </w:r>
+          </w:p>
+        </w:tc>
+        <w:tc>
+          <w:tcPr>
+            <w:tcW w:type="dxa" w:w="1440"/>
+          </w:tcPr>
+          <w:p>
+            <w:pPr>
+              <w:jc w:val="center"/>
+            </w:pPr>
+            <w:r>
+              <w:rPr>
+                <w:sz w:val="20"/>
+              </w:rPr>
+              <w:t>COUNT(*)</w:t>
+            </w:r>
+          </w:p>
+        </w:tc>
+        <w:tc>
+          <w:tcPr>
+            <w:tcW w:type="dxa" w:w="1440"/>
+          </w:tcPr>
+          <w:p>
+            <w:pPr>
+              <w:jc w:val="center"/>
+            </w:pPr>
+            <w:r>
+              <w:rPr>
+                <w:sz w:val="20"/>
+              </w:rPr>
+              <w:t>COUNT(*) AS FBA_CNT</w:t>
+            </w:r>
+          </w:p>
+        </w:tc>
+      </w:tr>
+      <w:tr>
+        <w:tc>
+          <w:tcPr>
+            <w:tcW w:type="dxa" w:w="1440"/>
+          </w:tcPr>
+          <w:p>
+            <w:pPr>
+              <w:jc w:val="center"/>
+            </w:pPr>
+            <w:r>
+              <w:rPr>
+                <w:sz w:val="20"/>
+              </w:rPr>
+              <w:t>query_User::RecordCount</w:t>
+            </w:r>
+          </w:p>
+        </w:tc>
+        <w:tc>
+          <w:tcPr>
+            <w:tcW w:type="dxa" w:w="1440"/>
+          </w:tcPr>
+          <w:p>
+            <w:pPr>
+              <w:jc w:val="center"/>
+            </w:pPr>
+            <w:r>
+              <w:rPr>
+                <w:sz w:val="20"/>
+              </w:rPr>
+              <w:t>FBA_CNT + FSH_CNT + FUP_CNT</w:t>
+            </w:r>
+          </w:p>
+        </w:tc>
+        <w:tc>
+          <w:tcPr>
+            <w:tcW w:type="dxa" w:w="1440"/>
+          </w:tcPr>
+          <w:p>
+            <w:pPr>
+              <w:jc w:val="center"/>
+            </w:pPr>
+            <w:r>
+              <w:rPr>
+                <w:sz w:val="20"/>
+              </w:rPr>
+              <w:t>FBA_CNT + FSH_CNT + FUP_CNT AS RecordCount</w:t>
+            </w:r>
+          </w:p>
+        </w:tc>
+      </w:tr>
+      <w:tr>
+        <w:tc>
+          <w:tcPr>
+            <w:tcW w:type="dxa" w:w="1440"/>
+          </w:tcPr>
+          <w:p>
+            <w:pPr>
+              <w:jc w:val="center"/>
+            </w:pPr>
+            <w:r>
+              <w:rPr>
+                <w:sz w:val="20"/>
+              </w:rPr>
+              <w:t>query_User::New_table_long</w:t>
+            </w:r>
+          </w:p>
+        </w:tc>
+        <w:tc>
+          <w:tcPr>
+            <w:tcW w:type="dxa" w:w="1440"/>
+          </w:tcPr>
+          <w:p>
+            <w:pPr>
+              <w:jc w:val="center"/>
+            </w:pPr>
+            <w:r>
+              <w:rPr>
+                <w:sz w:val="20"/>
+              </w:rPr>
+              <w:t>dbo.tbl_Product_parameter.Parameter_Value</w:t>
+            </w:r>
+          </w:p>
+        </w:tc>
+        <w:tc>
+          <w:tcPr>
+            <w:tcW w:type="dxa" w:w="1440"/>
+          </w:tcPr>
+          <w:p>
+            <w:pPr>
+              <w:jc w:val="center"/>
+            </w:pPr>
+            <w:r>
+              <w:rPr>
+                <w:sz w:val="20"/>
+              </w:rPr>
+              <w:t>dbo.tbl_Product_parameter.Parameter_Value AS Reporting_Database</w:t>
+            </w:r>
+          </w:p>
+        </w:tc>
+      </w:tr>
+      <w:tr>
+        <w:tc>
+          <w:tcPr>
+            <w:tcW w:type="dxa" w:w="1440"/>
+          </w:tcPr>
+          <w:p>
+            <w:pPr>
+              <w:jc w:val="center"/>
+            </w:pPr>
+            <w:r>
+              <w:rPr>
+                <w:sz w:val="20"/>
+              </w:rPr>
+              <w:t>query_User::New_table_long</w:t>
+            </w:r>
+          </w:p>
+        </w:tc>
+        <w:tc>
+          <w:tcPr>
+            <w:tcW w:type="dxa" w:w="1440"/>
+          </w:tcPr>
+          <w:p>
+            <w:pPr>
+              <w:jc w:val="center"/>
+            </w:pPr>
+            <w:r>
+              <w:rPr>
+                <w:sz w:val="20"/>
+              </w:rPr>
+              <w:t>dbo.tbl_Product_parameter.Parameter_Value</w:t>
+            </w:r>
+          </w:p>
+        </w:tc>
+        <w:tc>
+          <w:tcPr>
+            <w:tcW w:type="dxa" w:w="1440"/>
+          </w:tcPr>
+          <w:p>
+            <w:pPr>
+              <w:jc w:val="center"/>
+            </w:pPr>
+            <w:r>
+              <w:rPr>
+                <w:sz w:val="20"/>
+              </w:rPr>
+              <w:t>dbo.tbl_Product_parameter.Parameter_Value AS Reporting_Server</w:t>
+            </w:r>
+          </w:p>
+        </w:tc>
+      </w:tr>
+      <w:tr>
+        <w:tc>
+          <w:tcPr>
+            <w:tcW w:type="dxa" w:w="1440"/>
+          </w:tcPr>
+          <w:p>
+            <w:pPr>
+              <w:jc w:val="center"/>
+            </w:pPr>
+            <w:r>
+              <w:rPr>
+                <w:sz w:val="20"/>
+              </w:rPr>
+              <w:t>Package\rec_count@subquery_5_Package\rec_count</w:t>
+            </w:r>
+          </w:p>
+        </w:tc>
+        <w:tc>
+          <w:tcPr>
+            <w:tcW w:type="dxa" w:w="1440"/>
+          </w:tcPr>
+          <w:p>
+            <w:pPr>
+              <w:jc w:val="center"/>
+            </w:pPr>
+            <w:r>
+              <w:rPr>
+                <w:sz w:val="20"/>
+              </w:rPr>
+              <w:t>COUNT(*)</w:t>
+            </w:r>
+          </w:p>
+        </w:tc>
+        <w:tc>
+          <w:tcPr>
+            <w:tcW w:type="dxa" w:w="1440"/>
+          </w:tcPr>
+          <w:p>
+            <w:pPr>
+              <w:jc w:val="center"/>
+            </w:pPr>
+            <w:r>
+              <w:rPr>
+                <w:sz w:val="20"/>
+              </w:rPr>
+              <w:t>COUNT(*) AS GAP_CNT</w:t>
+            </w:r>
+          </w:p>
+        </w:tc>
+      </w:tr>
+      <w:tr>
+        <w:tc>
+          <w:tcPr>
+            <w:tcW w:type="dxa" w:w="1440"/>
+          </w:tcPr>
+          <w:p>
+            <w:pPr>
+              <w:jc w:val="center"/>
+            </w:pPr>
+            <w:r>
+              <w:rPr>
+                <w:sz w:val="20"/>
+              </w:rPr>
+              <w:t>Package\rec_count@subquery_4_Package\rec_count</w:t>
+            </w:r>
+          </w:p>
+        </w:tc>
+        <w:tc>
+          <w:tcPr>
+            <w:tcW w:type="dxa" w:w="1440"/>
+          </w:tcPr>
+          <w:p>
+            <w:pPr>
+              <w:jc w:val="center"/>
+            </w:pPr>
+            <w:r>
+              <w:rPr>
+                <w:sz w:val="20"/>
+              </w:rPr>
+              <w:t>COUNT(*)</w:t>
+            </w:r>
+          </w:p>
+        </w:tc>
+        <w:tc>
+          <w:tcPr>
+            <w:tcW w:type="dxa" w:w="1440"/>
+          </w:tcPr>
+          <w:p>
+            <w:pPr>
+              <w:jc w:val="center"/>
+            </w:pPr>
+            <w:r>
+              <w:rPr>
+                <w:sz w:val="20"/>
+              </w:rPr>
+              <w:t>COUNT(*) AS FOP_CNT</w:t>
+            </w:r>
+          </w:p>
+        </w:tc>
+      </w:tr>
+      <w:tr>
+        <w:tc>
+          <w:tcPr>
+            <w:tcW w:type="dxa" w:w="1440"/>
+          </w:tcPr>
+          <w:p>
+            <w:pPr>
+              <w:jc w:val="center"/>
+            </w:pPr>
+            <w:r>
+              <w:rPr>
+                <w:sz w:val="20"/>
+              </w:rPr>
+              <w:t>Package\rec_count@subquery_3_Package\rec_count</w:t>
+            </w:r>
+          </w:p>
+        </w:tc>
+        <w:tc>
+          <w:tcPr>
+            <w:tcW w:type="dxa" w:w="1440"/>
+          </w:tcPr>
+          <w:p>
+            <w:pPr>
+              <w:jc w:val="center"/>
+            </w:pPr>
+            <w:r>
+              <w:rPr>
+                <w:sz w:val="20"/>
+              </w:rPr>
+              <w:t>COUNT(*)</w:t>
+            </w:r>
+          </w:p>
+        </w:tc>
+        <w:tc>
+          <w:tcPr>
+            <w:tcW w:type="dxa" w:w="1440"/>
+          </w:tcPr>
+          <w:p>
+            <w:pPr>
+              <w:jc w:val="center"/>
+            </w:pPr>
+            <w:r>
+              <w:rPr>
+                <w:sz w:val="20"/>
+              </w:rPr>
+              <w:t>COUNT(*) AS ACD_CNT</w:t>
+            </w:r>
+          </w:p>
+        </w:tc>
+      </w:tr>
+      <w:tr>
+        <w:tc>
+          <w:tcPr>
+            <w:tcW w:type="dxa" w:w="1440"/>
+          </w:tcPr>
+          <w:p>
+            <w:pPr>
+              <w:jc w:val="center"/>
+            </w:pPr>
+            <w:r>
+              <w:rPr>
+                <w:sz w:val="20"/>
+              </w:rPr>
+              <w:t>Package\rec_count@subquery_2_Package\rec_count</w:t>
+            </w:r>
+          </w:p>
+        </w:tc>
+        <w:tc>
+          <w:tcPr>
+            <w:tcW w:type="dxa" w:w="1440"/>
+          </w:tcPr>
+          <w:p>
+            <w:pPr>
+              <w:jc w:val="center"/>
+            </w:pPr>
+            <w:r>
+              <w:rPr>
+                <w:sz w:val="20"/>
+              </w:rPr>
+              <w:t>COUNT(*)</w:t>
+            </w:r>
+          </w:p>
+        </w:tc>
+        <w:tc>
+          <w:tcPr>
+            <w:tcW w:type="dxa" w:w="1440"/>
+          </w:tcPr>
+          <w:p>
+            <w:pPr>
+              <w:jc w:val="center"/>
+            </w:pPr>
+            <w:r>
+              <w:rPr>
+                <w:sz w:val="20"/>
+              </w:rPr>
+              <w:t>COUNT(*) AS RTD_CNT</w:t>
+            </w:r>
+          </w:p>
+        </w:tc>
+      </w:tr>
+      <w:tr>
+        <w:tc>
+          <w:tcPr>
+            <w:tcW w:type="dxa" w:w="1440"/>
+          </w:tcPr>
+          <w:p>
+            <w:pPr>
+              <w:jc w:val="center"/>
+            </w:pPr>
+            <w:r>
+              <w:rPr>
+                <w:sz w:val="20"/>
+              </w:rPr>
+              <w:t>Package\rec_count@subquery_1_Package\rec_count</w:t>
+            </w:r>
+          </w:p>
+        </w:tc>
+        <w:tc>
+          <w:tcPr>
+            <w:tcW w:type="dxa" w:w="1440"/>
+          </w:tcPr>
+          <w:p>
+            <w:pPr>
+              <w:jc w:val="center"/>
+            </w:pPr>
+            <w:r>
+              <w:rPr>
+                <w:sz w:val="20"/>
+              </w:rPr>
+              <w:t>COUNT(*)</w:t>
+            </w:r>
+          </w:p>
+        </w:tc>
+        <w:tc>
+          <w:tcPr>
+            <w:tcW w:type="dxa" w:w="1440"/>
+          </w:tcPr>
+          <w:p>
+            <w:pPr>
+              <w:jc w:val="center"/>
+            </w:pPr>
+            <w:r>
+              <w:rPr>
+                <w:sz w:val="20"/>
+              </w:rPr>
+              <w:t>COUNT(*) AS PLN_CNT</w:t>
+            </w:r>
+          </w:p>
+        </w:tc>
+      </w:tr>
+      <w:tr>
+        <w:tc>
+          <w:tcPr>
+            <w:tcW w:type="dxa" w:w="1440"/>
+          </w:tcPr>
+          <w:p>
+            <w:pPr>
+              <w:jc w:val="center"/>
+            </w:pPr>
+            <w:r>
+              <w:rPr>
+                <w:sz w:val="20"/>
+              </w:rPr>
+              <w:t>query_User::Rec_cnt</w:t>
+            </w:r>
+          </w:p>
+        </w:tc>
+        <w:tc>
+          <w:tcPr>
+            <w:tcW w:type="dxa" w:w="1440"/>
+          </w:tcPr>
+          <w:p>
+            <w:pPr>
+              <w:jc w:val="center"/>
+            </w:pPr>
+            <w:r>
+              <w:rPr>
+                <w:sz w:val="20"/>
+              </w:rPr>
+              <w:t>PLN.PLN_CNT + RTD.RTD_CNT + ACD.ACD_CNT + FOP.FOP_CNT + GAP.GAP_CNT</w:t>
+            </w:r>
+          </w:p>
+        </w:tc>
+        <w:tc>
+          <w:tcPr>
+            <w:tcW w:type="dxa" w:w="1440"/>
+          </w:tcPr>
+          <w:p>
+            <w:pPr>
+              <w:jc w:val="center"/>
+            </w:pPr>
+            <w:r>
+              <w:rPr>
+                <w:sz w:val="20"/>
+              </w:rPr>
+              <w:t>PLN.PLN_CNT + RTD.RTD_CNT + ACD.ACD_CNT + FOP.FOP_CNT + GAP.GAP_CNT AS ANONYM</w:t>
+            </w:r>
+          </w:p>
+        </w:tc>
+      </w:tr>
+      <w:tr>
+        <w:tc>
+          <w:tcPr>
+            <w:tcW w:type="dxa" w:w="1440"/>
+          </w:tcPr>
+          <w:p>
+            <w:pPr>
+              <w:jc w:val="center"/>
+            </w:pPr>
+            <w:r>
+              <w:rPr>
+                <w:sz w:val="20"/>
+              </w:rPr>
+              <w:t>query_Package\Update_GAP_1</w:t>
+            </w:r>
+          </w:p>
+        </w:tc>
+        <w:tc>
+          <w:tcPr>
+            <w:tcW w:type="dxa" w:w="1440"/>
+          </w:tcPr>
+          <w:p>
+            <w:pPr>
+              <w:jc w:val="center"/>
+            </w:pPr>
+            <w:r>
+              <w:rPr>
+                <w:sz w:val="20"/>
+              </w:rPr>
+              <w:t>Intercompany_segment</w:t>
+            </w:r>
+          </w:p>
+        </w:tc>
+        <w:tc>
+          <w:tcPr>
+            <w:tcW w:type="dxa" w:w="1440"/>
+          </w:tcPr>
+          <w:p>
+            <w:pPr>
+              <w:jc w:val="center"/>
+            </w:pPr>
+            <w:r>
+              <w:rPr>
+                <w:sz w:val="20"/>
+              </w:rPr>
+              <w:t>ISNULL(cfg.LKP_Counterparty.Intercompany_segment, 'LKP_error')</w:t>
+            </w:r>
+          </w:p>
+        </w:tc>
+      </w:tr>
+      <w:tr>
+        <w:tc>
+          <w:tcPr>
+            <w:tcW w:type="dxa" w:w="1440"/>
+          </w:tcPr>
+          <w:p>
+            <w:pPr>
+              <w:jc w:val="center"/>
+            </w:pPr>
+            <w:r>
+              <w:rPr>
+                <w:sz w:val="20"/>
+              </w:rPr>
+              <w:t>query_User::Table_joins</w:t>
+            </w:r>
+          </w:p>
+        </w:tc>
+        <w:tc>
+          <w:tcPr>
+            <w:tcW w:type="dxa" w:w="1440"/>
+          </w:tcPr>
+          <w:p>
+            <w:pPr>
+              <w:jc w:val="center"/>
+            </w:pPr>
+            <w:r>
+              <w:rPr>
+                <w:sz w:val="20"/>
+              </w:rPr>
+              <w:t>ISNULL(dbo.tbl_Product_file.Mail_Group, )</w:t>
+            </w:r>
+          </w:p>
+        </w:tc>
+        <w:tc>
+          <w:tcPr>
+            <w:tcW w:type="dxa" w:w="1440"/>
+          </w:tcPr>
+          <w:p>
+            <w:pPr>
+              <w:jc w:val="center"/>
+            </w:pPr>
+            <w:r>
+              <w:rPr>
+                <w:sz w:val="20"/>
+              </w:rPr>
+              <w:t>ISNULL(dbo.tbl_Product_file.Mail_Group, '') AS Mail_Group</w:t>
+            </w:r>
+          </w:p>
+        </w:tc>
+      </w:tr>
+      <w:tr>
+        <w:tc>
+          <w:tcPr>
+            <w:tcW w:type="dxa" w:w="1440"/>
+          </w:tcPr>
+          <w:p>
+            <w:pPr>
+              <w:jc w:val="center"/>
+            </w:pPr>
+            <w:r>
+              <w:rPr>
+                <w:sz w:val="20"/>
+              </w:rPr>
+              <w:t>query_User::Table_joins</w:t>
+            </w:r>
+          </w:p>
+        </w:tc>
+        <w:tc>
+          <w:tcPr>
+            <w:tcW w:type="dxa" w:w="1440"/>
+          </w:tcPr>
+          <w:p>
+            <w:pPr>
+              <w:jc w:val="center"/>
+            </w:pPr>
+            <w:r>
+              <w:rPr>
+                <w:sz w:val="20"/>
+              </w:rPr>
+              <w:t>dbo.tbl_Product_parameter.Parameter_Value</w:t>
+            </w:r>
+          </w:p>
+        </w:tc>
+        <w:tc>
+          <w:tcPr>
+            <w:tcW w:type="dxa" w:w="1440"/>
+          </w:tcPr>
+          <w:p>
+            <w:pPr>
+              <w:jc w:val="center"/>
+            </w:pPr>
+            <w:r>
+              <w:rPr>
+                <w:sz w:val="20"/>
+              </w:rPr>
+              <w:t>dbo.tbl_Product_parameter.Parameter_Value AS Reporting_Database</w:t>
+            </w:r>
+          </w:p>
+        </w:tc>
+      </w:tr>
+      <w:tr>
+        <w:tc>
+          <w:tcPr>
+            <w:tcW w:type="dxa" w:w="1440"/>
+          </w:tcPr>
+          <w:p>
+            <w:pPr>
+              <w:jc w:val="center"/>
+            </w:pPr>
+            <w:r>
+              <w:rPr>
+                <w:sz w:val="20"/>
+              </w:rPr>
+              <w:t>query_User::Table_joins</w:t>
+            </w:r>
+          </w:p>
+        </w:tc>
+        <w:tc>
+          <w:tcPr>
+            <w:tcW w:type="dxa" w:w="1440"/>
+          </w:tcPr>
+          <w:p>
+            <w:pPr>
+              <w:jc w:val="center"/>
+            </w:pPr>
+            <w:r>
+              <w:rPr>
+                <w:sz w:val="20"/>
+              </w:rPr>
+              <w:t>dbo.tbl_Product_parameter.Parameter_Value</w:t>
+            </w:r>
+          </w:p>
+        </w:tc>
+        <w:tc>
+          <w:tcPr>
+            <w:tcW w:type="dxa" w:w="1440"/>
+          </w:tcPr>
+          <w:p>
+            <w:pPr>
+              <w:jc w:val="center"/>
+            </w:pPr>
+            <w:r>
+              <w:rPr>
+                <w:sz w:val="20"/>
+              </w:rPr>
+              <w:t>dbo.tbl_Product_parameter.Parameter_Value AS Reporting_Server</w:t>
             </w:r>
           </w:p>
         </w:tc>
@@ -1794,56 +2662,6 @@
                 <w:sz w:val="20"/>
               </w:rPr>
               <w:t>Split argument</w:t>
-            </w:r>
-          </w:p>
-        </w:tc>
-      </w:tr>
-      <w:tr>
-        <w:tc>
-          <w:tcPr>
-            <w:tcW w:type="dxa" w:w="1440"/>
-          </w:tcPr>
-          <w:p>
-            <w:pPr>
-              <w:jc w:val="center"/>
-            </w:pPr>
-            <w:r>
-              <w:rPr>
-                <w:sz w:val="20"/>
-              </w:rPr>
-              <w:t>Merge and filter@Split preferences</w:t>
-            </w:r>
-          </w:p>
-        </w:tc>
-        <w:tc>
-          <w:tcPr>
-            <w:tcW w:type="dxa" w:w="1440"/>
-          </w:tcPr>
-          <w:p>
-            <w:pPr>
-              <w:jc w:val="center"/>
-            </w:pPr>
-            <w:r>
-              <w:rPr>
-                <w:sz w:val="20"/>
-              </w:rPr>
-              <w:t>ConditionalSplit</w:t>
-            </w:r>
-          </w:p>
-        </w:tc>
-        <w:tc>
-          <w:tcPr>
-            <w:tcW w:type="dxa" w:w="1440"/>
-          </w:tcPr>
-          <w:p>
-            <w:pPr>
-              <w:jc w:val="center"/>
-            </w:pPr>
-            <w:r>
-              <w:rPr>
-                <w:sz w:val="20"/>
-              </w:rPr>
-              <w:t>Discount &gt; 0</w:t>
             </w:r>
           </w:p>
         </w:tc>
@@ -1944,7 +2762,7 @@
               <w:rPr>
                 <w:sz w:val="20"/>
               </w:rPr>
-              <w:t>Merge and filter@Match with products</w:t>
+              <w:t>query_User::RecordCount</w:t>
             </w:r>
           </w:p>
         </w:tc>
@@ -1960,7 +2778,7 @@
               <w:rPr>
                 <w:sz w:val="20"/>
               </w:rPr>
-              <w:t>Lookup</w:t>
+              <w:t>query</w:t>
             </w:r>
           </w:p>
         </w:tc>
@@ -1976,7 +2794,7 @@
               <w:rPr>
                 <w:sz w:val="20"/>
               </w:rPr>
-              <w:t>SupplierID = SupplierID2</w:t>
+              <w:t>JOIN (subquery_2_Package\RecordCount) AS FSH ON 1 = 1 JOIN (subquery_3_Package\RecordCount) AS FUP ON 1 = 1</w:t>
             </w:r>
           </w:p>
         </w:tc>
@@ -1994,7 +2812,7 @@
               <w:rPr>
                 <w:sz w:val="20"/>
               </w:rPr>
-              <w:t>Region merge@Merge Join</w:t>
+              <w:t>Package\RecordCount@(subquery_1_Package\RecordCount)</w:t>
             </w:r>
           </w:p>
         </w:tc>
@@ -2010,7 +2828,7 @@
               <w:rPr>
                 <w:sz w:val="20"/>
               </w:rPr>
-              <w:t>Lookup</w:t>
+              <w:t>subquery</w:t>
             </w:r>
           </w:p>
         </w:tc>
@@ -2026,7 +2844,557 @@
               <w:rPr>
                 <w:sz w:val="20"/>
               </w:rPr>
-              <w:t>Inner join</w:t>
+              <w:t>JOIN (subquery_2_Package\RecordCount) AS FSH ON 1 = 1 JOIN (subquery_3_Package\RecordCount) AS FUP ON 1 = 1</w:t>
+            </w:r>
+          </w:p>
+        </w:tc>
+      </w:tr>
+      <w:tr>
+        <w:tc>
+          <w:tcPr>
+            <w:tcW w:type="dxa" w:w="1440"/>
+          </w:tcPr>
+          <w:p>
+            <w:pPr>
+              <w:jc w:val="center"/>
+            </w:pPr>
+            <w:r>
+              <w:rPr>
+                <w:sz w:val="20"/>
+              </w:rPr>
+              <w:t>Package\RecordCount@(subquery_2_Package\RecordCount)</w:t>
+            </w:r>
+          </w:p>
+        </w:tc>
+        <w:tc>
+          <w:tcPr>
+            <w:tcW w:type="dxa" w:w="1440"/>
+          </w:tcPr>
+          <w:p>
+            <w:pPr>
+              <w:jc w:val="center"/>
+            </w:pPr>
+            <w:r>
+              <w:rPr>
+                <w:sz w:val="20"/>
+              </w:rPr>
+              <w:t>subquery</w:t>
+            </w:r>
+          </w:p>
+        </w:tc>
+        <w:tc>
+          <w:tcPr>
+            <w:tcW w:type="dxa" w:w="1440"/>
+          </w:tcPr>
+          <w:p>
+            <w:pPr>
+              <w:jc w:val="center"/>
+            </w:pPr>
+            <w:r>
+              <w:rPr>
+                <w:sz w:val="20"/>
+              </w:rPr>
+              <w:t>JOIN (subquery_2_Package\RecordCount) AS FSH ON 1 = 1 JOIN (subquery_3_Package\RecordCount) AS FUP ON 1 = 1</w:t>
+            </w:r>
+          </w:p>
+        </w:tc>
+      </w:tr>
+      <w:tr>
+        <w:tc>
+          <w:tcPr>
+            <w:tcW w:type="dxa" w:w="1440"/>
+          </w:tcPr>
+          <w:p>
+            <w:pPr>
+              <w:jc w:val="center"/>
+            </w:pPr>
+            <w:r>
+              <w:rPr>
+                <w:sz w:val="20"/>
+              </w:rPr>
+              <w:t>Package\RecordCount@(subquery_3_Package\RecordCount)</w:t>
+            </w:r>
+          </w:p>
+        </w:tc>
+        <w:tc>
+          <w:tcPr>
+            <w:tcW w:type="dxa" w:w="1440"/>
+          </w:tcPr>
+          <w:p>
+            <w:pPr>
+              <w:jc w:val="center"/>
+            </w:pPr>
+            <w:r>
+              <w:rPr>
+                <w:sz w:val="20"/>
+              </w:rPr>
+              <w:t>subquery</w:t>
+            </w:r>
+          </w:p>
+        </w:tc>
+        <w:tc>
+          <w:tcPr>
+            <w:tcW w:type="dxa" w:w="1440"/>
+          </w:tcPr>
+          <w:p>
+            <w:pPr>
+              <w:jc w:val="center"/>
+            </w:pPr>
+            <w:r>
+              <w:rPr>
+                <w:sz w:val="20"/>
+              </w:rPr>
+              <w:t>JOIN (subquery_2_Package\RecordCount) AS FSH ON 1 = 1 JOIN (subquery_3_Package\RecordCount) AS FUP ON 1 = 1</w:t>
+            </w:r>
+          </w:p>
+        </w:tc>
+      </w:tr>
+      <w:tr>
+        <w:tc>
+          <w:tcPr>
+            <w:tcW w:type="dxa" w:w="1440"/>
+          </w:tcPr>
+          <w:p>
+            <w:pPr>
+              <w:jc w:val="center"/>
+            </w:pPr>
+            <w:r>
+              <w:rPr>
+                <w:sz w:val="20"/>
+              </w:rPr>
+              <w:t>query_User::New_table_long</w:t>
+            </w:r>
+          </w:p>
+        </w:tc>
+        <w:tc>
+          <w:tcPr>
+            <w:tcW w:type="dxa" w:w="1440"/>
+          </w:tcPr>
+          <w:p>
+            <w:pPr>
+              <w:jc w:val="center"/>
+            </w:pPr>
+            <w:r>
+              <w:rPr>
+                <w:sz w:val="20"/>
+              </w:rPr>
+              <w:t>query</w:t>
+            </w:r>
+          </w:p>
+        </w:tc>
+        <w:tc>
+          <w:tcPr>
+            <w:tcW w:type="dxa" w:w="1440"/>
+          </w:tcPr>
+          <w:p>
+            <w:pPr>
+              <w:jc w:val="center"/>
+            </w:pPr>
+            <w:r>
+              <w:rPr>
+                <w:sz w:val="20"/>
+              </w:rPr>
+              <w:t>INNER JOIN dbo.tbl_Product_file AS PF ON dbo.tbl_Product.Product_id = dbo.tbl_Product_file.Product_id AND dbo.tbl_Product.Period = dbo.tbl_Product_file.Period LEFT JOIN dbo.tbl_File_State AS FS ON dbo.tbl_Product_file.Product_id = dbo.tbl_File_State.Product_id AND dbo.tbl_Product_file.Period = dbo.tbl_File_State.Period AND dbo.tbl_Product_file.File_id = dbo.tbl_File_State.File_id INNER JOIN dbo.tbl_Product_parameter AS PP1 ON dbo.tbl_Product_file.Product_id = dbo.tbl_Product_parameter.Product_id AND dbo.tbl_Product_file.Period = dbo.tbl_Product_parameter.Period INNER JOIN dbo.tbl_Product_parameter AS PP2 ON dbo.tbl_Product_parameter.Product_id = 'GEN' AND dbo.tbl_Product_file.Period = dbo.tbl_Product_parameter.Period INNER JOIN dbo.tbl_Product_parameter AS PP3 ON dbo.tbl_Product_parameter.Product_id = 'GEN' AND dbo.tbl_Product_file.Period = dbo.tbl_Product_parameter.Period AND dbo.tbl_Product_file.Period = dbo.tbl_Product_parameter.Period</w:t>
+            </w:r>
+          </w:p>
+        </w:tc>
+      </w:tr>
+      <w:tr>
+        <w:tc>
+          <w:tcPr>
+            <w:tcW w:type="dxa" w:w="1440"/>
+          </w:tcPr>
+          <w:p>
+            <w:pPr>
+              <w:jc w:val="center"/>
+            </w:pPr>
+            <w:r>
+              <w:rPr>
+                <w:sz w:val="20"/>
+              </w:rPr>
+              <w:t>query_User::Rec_cnt</w:t>
+            </w:r>
+          </w:p>
+        </w:tc>
+        <w:tc>
+          <w:tcPr>
+            <w:tcW w:type="dxa" w:w="1440"/>
+          </w:tcPr>
+          <w:p>
+            <w:pPr>
+              <w:jc w:val="center"/>
+            </w:pPr>
+            <w:r>
+              <w:rPr>
+                <w:sz w:val="20"/>
+              </w:rPr>
+              <w:t>query</w:t>
+            </w:r>
+          </w:p>
+        </w:tc>
+        <w:tc>
+          <w:tcPr>
+            <w:tcW w:type="dxa" w:w="1440"/>
+          </w:tcPr>
+          <w:p>
+            <w:pPr>
+              <w:jc w:val="center"/>
+            </w:pPr>
+            <w:r>
+              <w:rPr>
+                <w:sz w:val="20"/>
+              </w:rPr>
+              <w:t>JOIN (subquery_2_Package\rec_count) AS RTD ON 1 = 1 JOIN (subquery_3_Package\rec_count) AS ACD ON 1 = 1 JOIN (subquery_4_Package\rec_count) AS FOP ON 1 = 1 JOIN (subquery_5_Package\rec_count) AS GAP ON 1 = 1</w:t>
+            </w:r>
+          </w:p>
+        </w:tc>
+      </w:tr>
+      <w:tr>
+        <w:tc>
+          <w:tcPr>
+            <w:tcW w:type="dxa" w:w="1440"/>
+          </w:tcPr>
+          <w:p>
+            <w:pPr>
+              <w:jc w:val="center"/>
+            </w:pPr>
+            <w:r>
+              <w:rPr>
+                <w:sz w:val="20"/>
+              </w:rPr>
+              <w:t>Package\rec_count@(subquery_1_Package\rec_count)</w:t>
+            </w:r>
+          </w:p>
+        </w:tc>
+        <w:tc>
+          <w:tcPr>
+            <w:tcW w:type="dxa" w:w="1440"/>
+          </w:tcPr>
+          <w:p>
+            <w:pPr>
+              <w:jc w:val="center"/>
+            </w:pPr>
+            <w:r>
+              <w:rPr>
+                <w:sz w:val="20"/>
+              </w:rPr>
+              <w:t>subquery</w:t>
+            </w:r>
+          </w:p>
+        </w:tc>
+        <w:tc>
+          <w:tcPr>
+            <w:tcW w:type="dxa" w:w="1440"/>
+          </w:tcPr>
+          <w:p>
+            <w:pPr>
+              <w:jc w:val="center"/>
+            </w:pPr>
+            <w:r>
+              <w:rPr>
+                <w:sz w:val="20"/>
+              </w:rPr>
+              <w:t>JOIN (subquery_2_Package\rec_count) AS RTD ON 1 = 1 JOIN (subquery_3_Package\rec_count) AS ACD ON 1 = 1 JOIN (subquery_4_Package\rec_count) AS FOP ON 1 = 1 JOIN (subquery_5_Package\rec_count) AS GAP ON 1 = 1</w:t>
+            </w:r>
+          </w:p>
+        </w:tc>
+      </w:tr>
+      <w:tr>
+        <w:tc>
+          <w:tcPr>
+            <w:tcW w:type="dxa" w:w="1440"/>
+          </w:tcPr>
+          <w:p>
+            <w:pPr>
+              <w:jc w:val="center"/>
+            </w:pPr>
+            <w:r>
+              <w:rPr>
+                <w:sz w:val="20"/>
+              </w:rPr>
+              <w:t>Package\rec_count@(subquery_2_Package\rec_count)</w:t>
+            </w:r>
+          </w:p>
+        </w:tc>
+        <w:tc>
+          <w:tcPr>
+            <w:tcW w:type="dxa" w:w="1440"/>
+          </w:tcPr>
+          <w:p>
+            <w:pPr>
+              <w:jc w:val="center"/>
+            </w:pPr>
+            <w:r>
+              <w:rPr>
+                <w:sz w:val="20"/>
+              </w:rPr>
+              <w:t>subquery</w:t>
+            </w:r>
+          </w:p>
+        </w:tc>
+        <w:tc>
+          <w:tcPr>
+            <w:tcW w:type="dxa" w:w="1440"/>
+          </w:tcPr>
+          <w:p>
+            <w:pPr>
+              <w:jc w:val="center"/>
+            </w:pPr>
+            <w:r>
+              <w:rPr>
+                <w:sz w:val="20"/>
+              </w:rPr>
+              <w:t>JOIN (subquery_2_Package\rec_count) AS RTD ON 1 = 1 JOIN (subquery_3_Package\rec_count) AS ACD ON 1 = 1 JOIN (subquery_4_Package\rec_count) AS FOP ON 1 = 1 JOIN (subquery_5_Package\rec_count) AS GAP ON 1 = 1</w:t>
+            </w:r>
+          </w:p>
+        </w:tc>
+      </w:tr>
+      <w:tr>
+        <w:tc>
+          <w:tcPr>
+            <w:tcW w:type="dxa" w:w="1440"/>
+          </w:tcPr>
+          <w:p>
+            <w:pPr>
+              <w:jc w:val="center"/>
+            </w:pPr>
+            <w:r>
+              <w:rPr>
+                <w:sz w:val="20"/>
+              </w:rPr>
+              <w:t>Package\rec_count@(subquery_3_Package\rec_count)</w:t>
+            </w:r>
+          </w:p>
+        </w:tc>
+        <w:tc>
+          <w:tcPr>
+            <w:tcW w:type="dxa" w:w="1440"/>
+          </w:tcPr>
+          <w:p>
+            <w:pPr>
+              <w:jc w:val="center"/>
+            </w:pPr>
+            <w:r>
+              <w:rPr>
+                <w:sz w:val="20"/>
+              </w:rPr>
+              <w:t>subquery</w:t>
+            </w:r>
+          </w:p>
+        </w:tc>
+        <w:tc>
+          <w:tcPr>
+            <w:tcW w:type="dxa" w:w="1440"/>
+          </w:tcPr>
+          <w:p>
+            <w:pPr>
+              <w:jc w:val="center"/>
+            </w:pPr>
+            <w:r>
+              <w:rPr>
+                <w:sz w:val="20"/>
+              </w:rPr>
+              <w:t>JOIN (subquery_2_Package\rec_count) AS RTD ON 1 = 1 JOIN (subquery_3_Package\rec_count) AS ACD ON 1 = 1 JOIN (subquery_4_Package\rec_count) AS FOP ON 1 = 1 JOIN (subquery_5_Package\rec_count) AS GAP ON 1 = 1</w:t>
+            </w:r>
+          </w:p>
+        </w:tc>
+      </w:tr>
+      <w:tr>
+        <w:tc>
+          <w:tcPr>
+            <w:tcW w:type="dxa" w:w="1440"/>
+          </w:tcPr>
+          <w:p>
+            <w:pPr>
+              <w:jc w:val="center"/>
+            </w:pPr>
+            <w:r>
+              <w:rPr>
+                <w:sz w:val="20"/>
+              </w:rPr>
+              <w:t>Package\rec_count@(subquery_4_Package\rec_count)</w:t>
+            </w:r>
+          </w:p>
+        </w:tc>
+        <w:tc>
+          <w:tcPr>
+            <w:tcW w:type="dxa" w:w="1440"/>
+          </w:tcPr>
+          <w:p>
+            <w:pPr>
+              <w:jc w:val="center"/>
+            </w:pPr>
+            <w:r>
+              <w:rPr>
+                <w:sz w:val="20"/>
+              </w:rPr>
+              <w:t>subquery</w:t>
+            </w:r>
+          </w:p>
+        </w:tc>
+        <w:tc>
+          <w:tcPr>
+            <w:tcW w:type="dxa" w:w="1440"/>
+          </w:tcPr>
+          <w:p>
+            <w:pPr>
+              <w:jc w:val="center"/>
+            </w:pPr>
+            <w:r>
+              <w:rPr>
+                <w:sz w:val="20"/>
+              </w:rPr>
+              <w:t>JOIN (subquery_2_Package\rec_count) AS RTD ON 1 = 1 JOIN (subquery_3_Package\rec_count) AS ACD ON 1 = 1 JOIN (subquery_4_Package\rec_count) AS FOP ON 1 = 1 JOIN (subquery_5_Package\rec_count) AS GAP ON 1 = 1</w:t>
+            </w:r>
+          </w:p>
+        </w:tc>
+      </w:tr>
+      <w:tr>
+        <w:tc>
+          <w:tcPr>
+            <w:tcW w:type="dxa" w:w="1440"/>
+          </w:tcPr>
+          <w:p>
+            <w:pPr>
+              <w:jc w:val="center"/>
+            </w:pPr>
+            <w:r>
+              <w:rPr>
+                <w:sz w:val="20"/>
+              </w:rPr>
+              <w:t>Package\rec_count@(subquery_5_Package\rec_count)</w:t>
+            </w:r>
+          </w:p>
+        </w:tc>
+        <w:tc>
+          <w:tcPr>
+            <w:tcW w:type="dxa" w:w="1440"/>
+          </w:tcPr>
+          <w:p>
+            <w:pPr>
+              <w:jc w:val="center"/>
+            </w:pPr>
+            <w:r>
+              <w:rPr>
+                <w:sz w:val="20"/>
+              </w:rPr>
+              <w:t>subquery</w:t>
+            </w:r>
+          </w:p>
+        </w:tc>
+        <w:tc>
+          <w:tcPr>
+            <w:tcW w:type="dxa" w:w="1440"/>
+          </w:tcPr>
+          <w:p>
+            <w:pPr>
+              <w:jc w:val="center"/>
+            </w:pPr>
+            <w:r>
+              <w:rPr>
+                <w:sz w:val="20"/>
+              </w:rPr>
+              <w:t>JOIN (subquery_2_Package\rec_count) AS RTD ON 1 = 1 JOIN (subquery_3_Package\rec_count) AS ACD ON 1 = 1 JOIN (subquery_4_Package\rec_count) AS FOP ON 1 = 1 JOIN (subquery_5_Package\rec_count) AS GAP ON 1 = 1</w:t>
+            </w:r>
+          </w:p>
+        </w:tc>
+      </w:tr>
+      <w:tr>
+        <w:tc>
+          <w:tcPr>
+            <w:tcW w:type="dxa" w:w="1440"/>
+          </w:tcPr>
+          <w:p>
+            <w:pPr>
+              <w:jc w:val="center"/>
+            </w:pPr>
+            <w:r>
+              <w:rPr>
+                <w:sz w:val="20"/>
+              </w:rPr>
+              <w:t>query_Package\Update_GAP_1</w:t>
+            </w:r>
+          </w:p>
+        </w:tc>
+        <w:tc>
+          <w:tcPr>
+            <w:tcW w:type="dxa" w:w="1440"/>
+          </w:tcPr>
+          <w:p>
+            <w:pPr>
+              <w:jc w:val="center"/>
+            </w:pPr>
+            <w:r>
+              <w:rPr>
+                <w:sz w:val="20"/>
+              </w:rPr>
+              <w:t>query</w:t>
+            </w:r>
+          </w:p>
+        </w:tc>
+        <w:tc>
+          <w:tcPr>
+            <w:tcW w:type="dxa" w:w="1440"/>
+          </w:tcPr>
+          <w:p>
+            <w:pPr>
+              <w:jc w:val="center"/>
+            </w:pPr>
+            <w:r>
+              <w:rPr>
+                <w:sz w:val="20"/>
+              </w:rPr>
+              <w:t>['LEFT JOIN cfg.LKP_Counterparty AS cp ON cp.Intercompany_Legal_Entity = staging.GAP.Intercompany_Legal_Entity', 'AND cp.Intercompany_Counterparty = staging.GAP.Intercompany_Counterparty']</w:t>
+            </w:r>
+          </w:p>
+        </w:tc>
+      </w:tr>
+      <w:tr>
+        <w:tc>
+          <w:tcPr>
+            <w:tcW w:type="dxa" w:w="1440"/>
+          </w:tcPr>
+          <w:p>
+            <w:pPr>
+              <w:jc w:val="center"/>
+            </w:pPr>
+            <w:r>
+              <w:rPr>
+                <w:sz w:val="20"/>
+              </w:rPr>
+              <w:t>query_User::Table_joins</w:t>
+            </w:r>
+          </w:p>
+        </w:tc>
+        <w:tc>
+          <w:tcPr>
+            <w:tcW w:type="dxa" w:w="1440"/>
+          </w:tcPr>
+          <w:p>
+            <w:pPr>
+              <w:jc w:val="center"/>
+            </w:pPr>
+            <w:r>
+              <w:rPr>
+                <w:sz w:val="20"/>
+              </w:rPr>
+              <w:t>query</w:t>
+            </w:r>
+          </w:p>
+        </w:tc>
+        <w:tc>
+          <w:tcPr>
+            <w:tcW w:type="dxa" w:w="1440"/>
+          </w:tcPr>
+          <w:p>
+            <w:pPr>
+              <w:jc w:val="center"/>
+            </w:pPr>
+            <w:r>
+              <w:rPr>
+                <w:sz w:val="20"/>
+              </w:rPr>
+              <w:t>INNER JOIN dbo.tbl_Product_file AS PF ON dbo.tbl_Product.Product_id = dbo.tbl_Product_file.Product_id AND dbo.tbl_Product.Period = dbo.tbl_Product_file.Period LEFT JOIN dbo.tbl_File_State AS FS ON dbo.tbl_Product_file.Product_id = dbo.tbl_File_State.Product_id AND dbo.tbl_Product_file.Period = dbo.tbl_File_State.Period AND dbo.tbl_Product_file.File_id = dbo.tbl_File_State.File_id INNER JOIN dbo.tbl_Product_parameter AS PP1 ON dbo.tbl_Product_file.Product_id = dbo.tbl_Product_parameter.Product_id AND dbo.tbl_Product_file.Period = dbo.tbl_Product_parameter.Period INNER JOIN dbo.tbl_Product_parameter AS PP2 ON dbo.tbl_Product_parameter.Product_id = 'GEN' AND dbo.tbl_Product_file.Period = dbo.tbl_Product_parameter.Period INNER JOIN dbo.tbl_Product_parameter AS PP3 ON dbo.tbl_Product_parameter.Product_id = 'GEN' AND dbo.tbl_Product_file.Period = dbo.tbl_Product_parameter.Period</w:t>
             </w:r>
           </w:p>
         </w:tc>

</xml_diff>